<commit_message>
Production build: minification, source maps, add a dist server, toggle Mock API, dynamic HTML generation, bundle splitting, cache busting, extract and minify CSS, error logging, and HTML templating.
</commit_message>
<xml_diff>
--- a/docs/03 Building a JS Environment.docx
+++ b/docs/03 Building a JS Environment.docx
@@ -1,6 +1,6 @@
 
 <file path=word/document.xml><?xml version="1.0" encoding="utf-8"?>
-<w:document xmlns:wpc="http://schemas.microsoft.com/office/word/2010/wordprocessingCanvas" xmlns:cx="http://schemas.microsoft.com/office/drawing/2014/chartex" xmlns:cx1="http://schemas.microsoft.com/office/drawing/2015/9/8/chartex" xmlns:cx2="http://schemas.microsoft.com/office/drawing/2015/10/21/chartex" xmlns:cx3="http://schemas.microsoft.com/office/drawing/2016/5/9/chartex" xmlns:cx4="http://schemas.microsoft.com/office/drawing/2016/5/10/chartex" xmlns:cx5="http://schemas.microsoft.com/office/drawing/2016/5/11/chartex" xmlns:mc="http://schemas.openxmlformats.org/markup-compatibility/2006" xmlns:o="urn:schemas-microsoft-com:office:office" xmlns:r="http://schemas.openxmlformats.org/officeDocument/2006/relationships" xmlns:m="http://schemas.openxmlformats.org/officeDocument/2006/math" xmlns:v="urn:schemas-microsoft-com:vml" xmlns:wp14="http://schemas.microsoft.com/office/word/2010/wordprocessingDrawing" xmlns:wp="http://schemas.openxmlformats.org/drawingml/2006/wordprocessingDrawing" xmlns:w10="urn:schemas-microsoft-com:office:word" xmlns:w="http://schemas.openxmlformats.org/wordprocessingml/2006/main" xmlns:w14="http://schemas.microsoft.com/office/word/2010/wordml" xmlns:w15="http://schemas.microsoft.com/office/word/2012/wordml" xmlns:w16se="http://schemas.microsoft.com/office/word/2015/wordml/symex" xmlns:wpg="http://schemas.microsoft.com/office/word/2010/wordprocessingGroup" xmlns:wpi="http://schemas.microsoft.com/office/word/2010/wordprocessingInk" xmlns:wne="http://schemas.microsoft.com/office/word/2006/wordml" xmlns:wps="http://schemas.microsoft.com/office/word/2010/wordprocessingShape" mc:Ignorable="w14 w15 w16se wp14">
+<w:document xmlns:wpc="http://schemas.microsoft.com/office/word/2010/wordprocessingCanvas" xmlns:cx="http://schemas.microsoft.com/office/drawing/2014/chartex" xmlns:cx1="http://schemas.microsoft.com/office/drawing/2015/9/8/chartex" xmlns:mc="http://schemas.openxmlformats.org/markup-compatibility/2006" xmlns:o="urn:schemas-microsoft-com:office:office" xmlns:r="http://schemas.openxmlformats.org/officeDocument/2006/relationships" xmlns:m="http://schemas.openxmlformats.org/officeDocument/2006/math" xmlns:v="urn:schemas-microsoft-com:vml" xmlns:wp14="http://schemas.microsoft.com/office/word/2010/wordprocessingDrawing" xmlns:wp="http://schemas.openxmlformats.org/drawingml/2006/wordprocessingDrawing" xmlns:w10="urn:schemas-microsoft-com:office:word" xmlns:w="http://schemas.openxmlformats.org/wordprocessingml/2006/main" xmlns:w14="http://schemas.microsoft.com/office/word/2010/wordml" xmlns:w15="http://schemas.microsoft.com/office/word/2012/wordml" xmlns:w16se="http://schemas.microsoft.com/office/word/2015/wordml/symex" xmlns:wpg="http://schemas.microsoft.com/office/word/2010/wordprocessingGroup" xmlns:wpi="http://schemas.microsoft.com/office/word/2010/wordprocessingInk" xmlns:wne="http://schemas.microsoft.com/office/word/2006/wordml" xmlns:wps="http://schemas.microsoft.com/office/word/2010/wordprocessingShape" mc:Ignorable="w14 w15 w16se wp14">
   <w:body>
     <w:p>
       <w:pPr>
@@ -9671,7 +9671,13 @@
         </w:numPr>
       </w:pPr>
       <w:r>
-        <w:t>Shows clear expectations of directory structure and file snames</w:t>
+        <w:t>Shows clear expectations of</w:t>
+      </w:r>
+      <w:r>
+        <w:t xml:space="preserve"> directory structure and file </w:t>
+      </w:r>
+      <w:r>
+        <w:t>names</w:t>
       </w:r>
     </w:p>
     <w:p>
@@ -9683,7 +9689,10 @@
         </w:numPr>
       </w:pPr>
       <w:r>
-        <w:t>Framework useage</w:t>
+        <w:t xml:space="preserve">Framework </w:t>
+      </w:r>
+      <w:r>
+        <w:t>usage</w:t>
       </w:r>
     </w:p>
     <w:p>
@@ -9785,12 +9794,24 @@
         <w:pStyle w:val="Heading3"/>
       </w:pPr>
       <w:r>
-        <w:t>Tip 3: Extract Logic into Plain Old Javascript Objects (POJOs)</w:t>
-      </w:r>
-    </w:p>
-    <w:p>
-      <w:r>
-        <w:t>A POJO conatins logic in plain JS, without any framework code.</w:t>
+        <w:t xml:space="preserve">Tip 3: Extract Logic into Plain Old </w:t>
+      </w:r>
+      <w:r>
+        <w:t>JavaScript</w:t>
+      </w:r>
+      <w:r>
+        <w:t xml:space="preserve"> Objects (POJOs)</w:t>
+      </w:r>
+    </w:p>
+    <w:p>
+      <w:r>
+        <w:t xml:space="preserve">A POJO </w:t>
+      </w:r>
+      <w:r>
+        <w:t>contains</w:t>
+      </w:r>
+      <w:r>
+        <w:t xml:space="preserve"> logic in plain JS, without any framework code.</w:t>
       </w:r>
     </w:p>
     <w:p>
@@ -9833,9 +9854,1170 @@
       </w:r>
     </w:p>
     <w:p>
+      <w:r>
+        <w:t>[Pushed to GitHub]</w:t>
+      </w:r>
+    </w:p>
+    <w:p>
+      <w:r>
+        <w:br w:type="page"/>
+      </w:r>
+    </w:p>
+    <w:p>
+      <w:pPr>
+        <w:pStyle w:val="Heading2"/>
+      </w:pPr>
+      <w:r>
+        <w:lastRenderedPageBreak/>
+        <w:t>Production Build</w:t>
+      </w:r>
+    </w:p>
+    <w:p>
+      <w:r>
+        <w:t>Creating an automated production build.</w:t>
+      </w:r>
+    </w:p>
+    <w:p>
+      <w:pPr>
+        <w:pStyle w:val="Heading3"/>
+      </w:pPr>
+      <w:r>
+        <w:t>Minification and Source Maps</w:t>
+      </w:r>
+    </w:p>
+    <w:p>
+      <w:r>
+        <w:t xml:space="preserve">A JS minifier makes JS files smaller. It shortens variable and function names, removes comments and whitespace and new lines. Newer versions will also do tree shaking to eliminate unused code. Basically, a minifier gets rid of code that’s only needed by humans so it can make the file smaller. </w:t>
+      </w:r>
+    </w:p>
+    <w:p>
+      <w:pPr>
+        <w:pStyle w:val="Heading3"/>
+      </w:pPr>
+      <w:r>
+        <w:t>Demo: Production with Webpack Configuration with Minification</w:t>
+      </w:r>
+    </w:p>
+    <w:p>
+      <w:r>
+        <w:t>Copy webpack.config</w:t>
+      </w:r>
+      <w:r>
+        <w:t>.</w:t>
+      </w:r>
+      <w:r>
+        <w:t>dev as webpack.config.prod</w:t>
+      </w:r>
+    </w:p>
+    <w:p>
+      <w:r>
+        <w:t>In prod config:</w:t>
+      </w:r>
+    </w:p>
+    <w:p>
+      <w:pPr>
+        <w:pStyle w:val="ListParagraph"/>
+        <w:numPr>
+          <w:ilvl w:val="0"/>
+          <w:numId w:val="25"/>
+        </w:numPr>
+      </w:pPr>
+      <w:r>
+        <w:t>C</w:t>
+      </w:r>
+      <w:r>
+        <w:t xml:space="preserve">hange devtool from ‘inline-source-amp’ to ‘source-map’. </w:t>
+      </w:r>
+      <w:r>
+        <w:t>This runs a bit slower, but it will create source maps that deal with minification, transpilation and bundling.</w:t>
+      </w:r>
+    </w:p>
+    <w:p>
+      <w:pPr>
+        <w:pStyle w:val="ListParagraph"/>
+        <w:numPr>
+          <w:ilvl w:val="0"/>
+          <w:numId w:val="25"/>
+        </w:numPr>
+      </w:pPr>
+      <w:r>
+        <w:t>Change output path to ‘dist’; we’ll create physical files in the ‘dist’ directory (unlike the in-memory only files we serve in dev).</w:t>
+      </w:r>
+    </w:p>
+    <w:p>
+      <w:pPr>
+        <w:pStyle w:val="ListParagraph"/>
+        <w:numPr>
+          <w:ilvl w:val="0"/>
+          <w:numId w:val="25"/>
+        </w:numPr>
+      </w:pPr>
+      <w:r>
+        <w:t>Add UglifyPlugin to plugins section, and import webpack (a</w:t>
+      </w:r>
+      <w:r>
+        <w:t>s we’re now using a webpack plugin)</w:t>
+      </w:r>
+    </w:p>
+    <w:p>
+      <w:pPr>
+        <w:pStyle w:val="ListParagraph"/>
+        <w:numPr>
+          <w:ilvl w:val="0"/>
+          <w:numId w:val="25"/>
+        </w:numPr>
+      </w:pPr>
+      <w:r>
+        <w:t>Add Dedupe plugin (to remove any duplicate packages from our minimised code)</w:t>
+      </w:r>
+    </w:p>
+    <w:p>
+      <w:r>
+        <w:t>Next need a script to run the prod build script.</w:t>
+      </w:r>
+      <w:r>
+        <w:t xml:space="preserve"> Add buildScripts</w:t>
+      </w:r>
+      <w:r>
+        <w:t>/build.js</w:t>
+      </w:r>
+      <w:r>
+        <w:t>, and paste in code.</w:t>
+      </w:r>
+    </w:p>
+    <w:p>
+      <w:pPr>
+        <w:pStyle w:val="Heading3"/>
+      </w:pPr>
+      <w:r>
+        <w:t>Demo: Configure Local/dist Server</w:t>
+      </w:r>
+    </w:p>
+    <w:p>
+      <w:r>
+        <w:t>It’s handy to be able to run the production code locally to see how it works.</w:t>
+      </w:r>
+    </w:p>
+    <w:p>
+      <w:pPr>
+        <w:pStyle w:val="ListParagraph"/>
+        <w:numPr>
+          <w:ilvl w:val="0"/>
+          <w:numId w:val="26"/>
+        </w:numPr>
+      </w:pPr>
+      <w:r>
+        <w:t>Copy srcServer.js as distServer.js.</w:t>
+      </w:r>
+    </w:p>
+    <w:p>
+      <w:pPr>
+        <w:pStyle w:val="ListParagraph"/>
+        <w:numPr>
+          <w:ilvl w:val="0"/>
+          <w:numId w:val="26"/>
+        </w:numPr>
+      </w:pPr>
+      <w:r>
+        <w:t>Remove all the webpack stuff – we’ve already used webpack to create the physical files in the /dist folder, so we don’t need it any more.</w:t>
+      </w:r>
+    </w:p>
+    <w:p>
+      <w:pPr>
+        <w:pStyle w:val="ListParagraph"/>
+        <w:numPr>
+          <w:ilvl w:val="0"/>
+          <w:numId w:val="26"/>
+        </w:numPr>
+      </w:pPr>
+      <w:r>
+        <w:t xml:space="preserve">Add </w:t>
+      </w:r>
+      <w:r>
+        <w:t>app.use(express.static('dist'));</w:t>
+      </w:r>
+      <w:r>
+        <w:t xml:space="preserve"> to tell Express to serve up static files.</w:t>
+      </w:r>
+    </w:p>
+    <w:p>
+      <w:pPr>
+        <w:pStyle w:val="ListParagraph"/>
+        <w:numPr>
+          <w:ilvl w:val="0"/>
+          <w:numId w:val="26"/>
+        </w:numPr>
+      </w:pPr>
+      <w:r>
+        <w:t>In app.get, change to serving files from the /dist folder.</w:t>
+      </w:r>
+    </w:p>
+    <w:p>
+      <w:pPr>
+        <w:pStyle w:val="ListParagraph"/>
+        <w:numPr>
+          <w:ilvl w:val="0"/>
+          <w:numId w:val="26"/>
+        </w:numPr>
+      </w:pPr>
+      <w:r>
+        <w:t>Import compression, and add app.use(compression());</w:t>
+      </w:r>
+      <w:r>
+        <w:t xml:space="preserve"> so that files will be served using GZip compression. </w:t>
+      </w:r>
+    </w:p>
+    <w:p>
+      <w:pPr>
+        <w:rPr>
+          <w:i/>
+        </w:rPr>
+      </w:pPr>
+      <w:r>
+        <w:rPr>
+          <w:i/>
+        </w:rPr>
+        <w:t xml:space="preserve">Note: Need to move app.use(compression()) above app.use(express.static('dist')); for compression to work. </w:t>
+      </w:r>
+    </w:p>
+    <w:p>
+      <w:r>
+        <w:t>So that’s our local dist server set up, but we’ll still need a mock API for local dist as well.</w:t>
+      </w:r>
+    </w:p>
+    <w:p>
+      <w:pPr>
+        <w:pStyle w:val="Heading3"/>
+      </w:pPr>
+      <w:r>
+        <w:t>Demo: Toggle Mock API Between Src and Dist</w:t>
+      </w:r>
+    </w:p>
+    <w:p>
+      <w:r>
+        <w:t>In baseUrl.js update code to instead check the querystring for ‘useMockApi’ to flip between</w:t>
+      </w:r>
+      <w:r>
+        <w:t xml:space="preserve"> real API (in srcServer.js) and mock API (which is the JSON Server stuff).</w:t>
+      </w:r>
+    </w:p>
+    <w:p>
+      <w:r>
+        <w:t xml:space="preserve">So now </w:t>
+      </w:r>
+      <w:hyperlink r:id="rId13" w:history="1">
+        <w:r>
+          <w:rPr>
+            <w:rStyle w:val="Hyperlink"/>
+          </w:rPr>
+          <w:t>http://localhost:3000</w:t>
+        </w:r>
+      </w:hyperlink>
+      <w:r>
+        <w:t xml:space="preserve"> will hit the real API (which will return our hardcoded data), and </w:t>
+      </w:r>
+      <w:hyperlink r:id="rId14" w:history="1">
+        <w:r>
+          <w:rPr>
+            <w:rStyle w:val="Hyperlink"/>
+          </w:rPr>
+          <w:t>http://localhost:3000/?useMockApi=true</w:t>
+        </w:r>
+      </w:hyperlink>
+      <w:r>
+        <w:t xml:space="preserve"> will hit the mock API (which will return our random data from JSON server).</w:t>
+      </w:r>
+    </w:p>
+    <w:p>
+      <w:pPr>
+        <w:pStyle w:val="Heading3"/>
+      </w:pPr>
+      <w:r>
+        <w:t>Demo: Production Build NPM Scripts</w:t>
+      </w:r>
+    </w:p>
+    <w:p>
+      <w:r>
+        <w:t>Add four scripts to do the production build:</w:t>
+      </w:r>
+    </w:p>
+    <w:p>
+      <w:pPr>
+        <w:pStyle w:val="ListParagraph"/>
+        <w:numPr>
+          <w:ilvl w:val="0"/>
+          <w:numId w:val="27"/>
+        </w:numPr>
+      </w:pPr>
+      <w:r>
+        <w:lastRenderedPageBreak/>
+        <w:t>clean-dist: This deletes and recreates our /dist folder, to guarantee that it’s clean.</w:t>
+      </w:r>
+    </w:p>
+    <w:p>
+      <w:pPr>
+        <w:pStyle w:val="ListParagraph"/>
+        <w:numPr>
+          <w:ilvl w:val="0"/>
+          <w:numId w:val="27"/>
+        </w:numPr>
+      </w:pPr>
+      <w:r>
+        <w:t>p</w:t>
+      </w:r>
+      <w:r>
+        <w:t xml:space="preserve">rebuild: This </w:t>
+      </w:r>
+      <w:r>
+        <w:t>runs clean-dist, followed by the test script and the lint script, so we can be confident that our code is valid before we build it.</w:t>
+      </w:r>
+    </w:p>
+    <w:p>
+      <w:pPr>
+        <w:pStyle w:val="ListParagraph"/>
+        <w:numPr>
+          <w:ilvl w:val="0"/>
+          <w:numId w:val="27"/>
+        </w:numPr>
+      </w:pPr>
+      <w:r>
+        <w:t>build: This uses babel-node to transpile our code.</w:t>
+      </w:r>
+    </w:p>
+    <w:p>
+      <w:pPr>
+        <w:pStyle w:val="ListParagraph"/>
+        <w:numPr>
+          <w:ilvl w:val="0"/>
+          <w:numId w:val="27"/>
+        </w:numPr>
+      </w:pPr>
+      <w:r>
+        <w:t>postbuild: This starts the dist server.</w:t>
+      </w:r>
+    </w:p>
+    <w:p>
+      <w:r>
+        <w:t xml:space="preserve">npm </w:t>
+      </w:r>
+      <w:r>
+        <w:t xml:space="preserve">run </w:t>
+      </w:r>
+      <w:r>
+        <w:t>build</w:t>
+      </w:r>
+      <w:r>
+        <w:t xml:space="preserve"> -s</w:t>
+      </w:r>
+    </w:p>
+    <w:p>
+      <w:r>
+        <w:t>That will build successfully, putting the files into /dist and opening the site… but it’ll tehn error out because we have not put copies of our static files (index.html) into the /dist folder. So…</w:t>
+      </w:r>
+    </w:p>
+    <w:p>
+      <w:pPr>
+        <w:pStyle w:val="Heading3"/>
+      </w:pPr>
+      <w:r>
+        <w:t>Dynamic HTML Generation</w:t>
+      </w:r>
+    </w:p>
+    <w:p>
+      <w:r>
+        <w:t>You may want to generate HTML dynamically on Production. Why?</w:t>
+      </w:r>
+    </w:p>
+    <w:p>
+      <w:pPr>
+        <w:pStyle w:val="ListParagraph"/>
+        <w:numPr>
+          <w:ilvl w:val="0"/>
+          <w:numId w:val="28"/>
+        </w:numPr>
+      </w:pPr>
+      <w:r>
+        <w:t>If your system is dynamically renaming HTML files, it’s good to automatically reference those files in your bundle.</w:t>
+      </w:r>
+    </w:p>
+    <w:p>
+      <w:pPr>
+        <w:pStyle w:val="ListParagraph"/>
+        <w:numPr>
+          <w:ilvl w:val="0"/>
+          <w:numId w:val="28"/>
+        </w:numPr>
+      </w:pPr>
+      <w:r>
+        <w:t>Handle dynamic bundle names, and set cache-expires dates.</w:t>
+      </w:r>
+    </w:p>
+    <w:p>
+      <w:pPr>
+        <w:pStyle w:val="ListParagraph"/>
+        <w:numPr>
+          <w:ilvl w:val="0"/>
+          <w:numId w:val="28"/>
+        </w:numPr>
+      </w:pPr>
+      <w:r>
+        <w:t>Inject prod-only resources (like error loading, see below).</w:t>
+      </w:r>
+    </w:p>
+    <w:p>
+      <w:pPr>
+        <w:pStyle w:val="ListParagraph"/>
+        <w:numPr>
+          <w:ilvl w:val="0"/>
+          <w:numId w:val="28"/>
+        </w:numPr>
+      </w:pPr>
+      <w:r>
+        <w:t>Minify HTML.</w:t>
+      </w:r>
+    </w:p>
+    <w:p>
+      <w:r>
+        <w:t>How to include the reference to the bundle in the index.html page?</w:t>
+      </w:r>
+    </w:p>
+    <w:p>
+      <w:pPr>
+        <w:pStyle w:val="ListParagraph"/>
+        <w:numPr>
+          <w:ilvl w:val="0"/>
+          <w:numId w:val="29"/>
+        </w:numPr>
+      </w:pPr>
+      <w:r>
+        <w:t>Hardcode it (like we’ve done so far)</w:t>
+      </w:r>
+    </w:p>
+    <w:p>
+      <w:pPr>
+        <w:pStyle w:val="ListParagraph"/>
+        <w:numPr>
+          <w:ilvl w:val="0"/>
+          <w:numId w:val="29"/>
+        </w:numPr>
+      </w:pPr>
+      <w:r>
+        <w:t>Manipulate via Node (use Regexp to update the files)</w:t>
+      </w:r>
+    </w:p>
+    <w:p>
+      <w:pPr>
+        <w:pStyle w:val="ListParagraph"/>
+        <w:numPr>
+          <w:ilvl w:val="0"/>
+          <w:numId w:val="29"/>
+        </w:numPr>
+      </w:pPr>
+      <w:r>
+        <w:t>Use html-webpack-plugin to use Webpack to manipulate files.</w:t>
+      </w:r>
+    </w:p>
+    <w:p>
+      <w:pPr>
+        <w:pStyle w:val="Heading3"/>
+      </w:pPr>
+      <w:r>
+        <w:t xml:space="preserve">Demo: </w:t>
+      </w:r>
+      <w:r>
+        <w:t>Dynamic HTML Generation</w:t>
+      </w:r>
+    </w:p>
+    <w:p>
+      <w:r>
+        <w:t>Use html-wepack-plugin to handle our index file.</w:t>
+      </w:r>
+    </w:p>
+    <w:p>
+      <w:r>
+        <w:t xml:space="preserve">We could do this crudely by just copying the index.html into the /dist, but we can do some other </w:t>
+      </w:r>
+      <w:r>
+        <w:t>tricks if we use Webpack to handle our HTML.</w:t>
+      </w:r>
+    </w:p>
+    <w:p>
+      <w:r>
+        <w:t xml:space="preserve">In both .config files, import HtmlWebpackPlugin and add it to the plugins. This will tell Webpack to copy the index.html file into /dist, as well as to inject the bundle file into it. </w:t>
+      </w:r>
+    </w:p>
+    <w:p>
+      <w:r>
+        <w:t xml:space="preserve">We can do even better, by minifying the </w:t>
+      </w:r>
+      <w:r>
+        <w:t>HT</w:t>
+      </w:r>
+      <w:r>
+        <w:t>M</w:t>
+      </w:r>
+      <w:r>
+        <w:t xml:space="preserve">L as well, by adding minification settings into the HtmlWebpackPlugin. </w:t>
+      </w:r>
+    </w:p>
+    <w:p>
+      <w:pPr>
+        <w:pStyle w:val="Heading3"/>
+      </w:pPr>
+      <w:r>
+        <w:t>Bundle Splitting</w:t>
+      </w:r>
+    </w:p>
+    <w:p>
+      <w:r>
+        <w:t>In a larger app, you’ll want to have multiple bundles, preferably one per page (or feature), so user only has to load the bundle for thing they just asked for. Also it’d be nice to have our vendor JS in a separate bundle, so they don’t have to reload that next time we update a small portion of our app code.</w:t>
+      </w:r>
+    </w:p>
+    <w:p>
+      <w:pPr>
+        <w:pStyle w:val="Heading3"/>
+      </w:pPr>
+      <w:r>
+        <w:t>Demo: Bundle Splitting</w:t>
+      </w:r>
+    </w:p>
+    <w:p>
+      <w:r>
+        <w:t xml:space="preserve">We’ll set up a separate bundle for our vendor code. </w:t>
+      </w:r>
+    </w:p>
+    <w:p>
+      <w:r>
+        <w:t>A few steps:</w:t>
+      </w:r>
+    </w:p>
+    <w:p>
+      <w:pPr>
+        <w:pStyle w:val="ListParagraph"/>
+        <w:numPr>
+          <w:ilvl w:val="0"/>
+          <w:numId w:val="30"/>
+        </w:numPr>
+      </w:pPr>
+      <w:r>
+        <w:t xml:space="preserve">We currently have only one entry point; we’ll change that </w:t>
+      </w:r>
+      <w:r>
+        <w:t xml:space="preserve">from an array of entry points to an object with two properties: </w:t>
+      </w:r>
+      <w:r>
+        <w:t>main (or app code from /src/index) and vendor (from src/vendor).</w:t>
+      </w:r>
+    </w:p>
+    <w:p>
+      <w:pPr>
+        <w:pStyle w:val="ListParagraph"/>
+        <w:numPr>
+          <w:ilvl w:val="0"/>
+          <w:numId w:val="30"/>
+        </w:numPr>
+      </w:pPr>
+      <w:r>
+        <w:lastRenderedPageBreak/>
+        <w:t>Vendor doesn’t exist yet, so we add src/vendor.js. It has nothing in except an import of fetch (the only library that we’re using.) Webpack will use this to start tracking the vendor libraries that we want in a separate package.</w:t>
+      </w:r>
+      <w:r>
+        <w:t xml:space="preserve"> In a real app, you’d import all the libraries in the app; JQuery, Bootstrap, React, etc.</w:t>
+      </w:r>
+    </w:p>
+    <w:p>
+      <w:pPr>
+        <w:pStyle w:val="ListParagraph"/>
+        <w:numPr>
+          <w:ilvl w:val="0"/>
+          <w:numId w:val="30"/>
+        </w:numPr>
+      </w:pPr>
+      <w:r>
+        <w:t>We’</w:t>
+      </w:r>
+      <w:r>
+        <w:t xml:space="preserve">ll need to use the </w:t>
+      </w:r>
+      <w:r>
+        <w:t xml:space="preserve">CommonsChunkPlugin </w:t>
+      </w:r>
+      <w:r>
+        <w:t xml:space="preserve">in our webpack.config.prod </w:t>
+      </w:r>
+      <w:r>
+        <w:t xml:space="preserve">to do our bundling </w:t>
+      </w:r>
+      <w:r>
+        <w:t xml:space="preserve">(Webpack calls bundles chunks), adding the name ‘vendor’, which matches our vendor entry point. The plugin will keep track of the packages that are </w:t>
+      </w:r>
+      <w:r>
+        <w:t>imported</w:t>
+      </w:r>
+      <w:r>
+        <w:t xml:space="preserve"> in the ‘vendor’ bundle, and will exclude them from any other bundles (that is, our ‘main’ bundle). </w:t>
+      </w:r>
+      <w:r>
+        <w:t>If you left this plugin out, it’d create two bunldes… but fetch would be included in both bundles.</w:t>
+      </w:r>
+    </w:p>
+    <w:p>
+      <w:pPr>
+        <w:pStyle w:val="ListParagraph"/>
+        <w:numPr>
+          <w:ilvl w:val="0"/>
+          <w:numId w:val="30"/>
+        </w:numPr>
+      </w:pPr>
+      <w:r>
+        <w:t>Finally, we need to change the output filename from ‘index.js’ to ‘[name].js’. HtmlWebpackPlugin will take care of changing the [nam</w:t>
+      </w:r>
+      <w:r>
+        <w:t>e] to a script reference for our</w:t>
+      </w:r>
+      <w:r>
+        <w:t xml:space="preserve"> ‘vendor’ and ‘main’ script bundles. </w:t>
+      </w:r>
+    </w:p>
+    <w:p>
+      <w:r>
+        <w:t xml:space="preserve">Npm run build –s, and you’ll see two bundles – ‘vendor’ and ‘main’. </w:t>
+      </w:r>
+    </w:p>
+    <w:p>
+      <w:pPr>
+        <w:pStyle w:val="Heading3"/>
+      </w:pPr>
+    </w:p>
+    <w:p>
+      <w:pPr>
+        <w:pStyle w:val="Heading3"/>
+      </w:pPr>
+      <w:r>
+        <w:t>Cache Busting</w:t>
+      </w:r>
+    </w:p>
+    <w:p>
+      <w:r>
+        <w:t>If we set a cache-expires header on a bundle, we can tell the browser nit to reload that file until the expiry date is reached (which might be up to a year in the future). This is great because it saves reloads. But then you need a way to ‘bust’ the cache, so the user can reload a new copy of the bundle if it’s updated.</w:t>
+      </w:r>
+    </w:p>
+    <w:p>
+      <w:r>
+        <w:t>Plan for cache busting:</w:t>
+      </w:r>
+    </w:p>
+    <w:p>
+      <w:pPr>
+        <w:pStyle w:val="ListParagraph"/>
+        <w:numPr>
+          <w:ilvl w:val="0"/>
+          <w:numId w:val="31"/>
+        </w:numPr>
+      </w:pPr>
+      <w:r>
+        <w:t>Hash bundle file name (so if bundle does not change, the file name stays the same, and will remain cached).</w:t>
+      </w:r>
+    </w:p>
+    <w:p>
+      <w:pPr>
+        <w:pStyle w:val="ListParagraph"/>
+        <w:numPr>
+          <w:ilvl w:val="0"/>
+          <w:numId w:val="31"/>
+        </w:numPr>
+      </w:pPr>
+      <w:r>
+        <w:t>Now that the bundle name is a hash, which will vary, we’ll need to generate the HTML dynamically so that we can inject a the bundle name.</w:t>
+      </w:r>
+    </w:p>
+    <w:p>
+      <w:pPr>
+        <w:pStyle w:val="ListParagraph"/>
+        <w:numPr>
+          <w:ilvl w:val="0"/>
+          <w:numId w:val="31"/>
+        </w:numPr>
+      </w:pPr>
+      <w:r>
+        <w:t>We’ll do all that using the with the HtmlWebpackPlugin.</w:t>
+      </w:r>
+    </w:p>
+    <w:p>
+      <w:pPr>
+        <w:pStyle w:val="Heading3"/>
+      </w:pPr>
+      <w:r>
+        <w:t>Demo: Cache Busting</w:t>
+      </w:r>
+    </w:p>
+    <w:p>
+      <w:pPr>
+        <w:rPr>
+          <w:color w:val="FF0000"/>
+        </w:rPr>
+      </w:pPr>
+      <w:r>
+        <w:rPr>
+          <w:color w:val="FF0000"/>
+        </w:rPr>
+        <w:t xml:space="preserve">Need to set production server to deliver .js files with a far-future cache expiry date. </w:t>
+      </w:r>
+    </w:p>
+    <w:p>
+      <w:r>
+        <w:t>In webpack.config.prod:</w:t>
+      </w:r>
+    </w:p>
+    <w:p>
+      <w:pPr>
+        <w:pStyle w:val="ListParagraph"/>
+        <w:numPr>
+          <w:ilvl w:val="0"/>
+          <w:numId w:val="32"/>
+        </w:numPr>
+      </w:pPr>
+      <w:r>
+        <w:t>import WebpackMd5Hash</w:t>
+      </w:r>
+    </w:p>
+    <w:p>
+      <w:pPr>
+        <w:pStyle w:val="ListParagraph"/>
+        <w:numPr>
+          <w:ilvl w:val="0"/>
+          <w:numId w:val="32"/>
+        </w:numPr>
+      </w:pPr>
+      <w:r>
+        <w:t>Add it as a plugin</w:t>
+      </w:r>
+    </w:p>
+    <w:p>
+      <w:pPr>
+        <w:pStyle w:val="ListParagraph"/>
+        <w:numPr>
+          <w:ilvl w:val="0"/>
+          <w:numId w:val="32"/>
+        </w:numPr>
+      </w:pPr>
+      <w:r>
+        <w:t xml:space="preserve">In the output filename, set to </w:t>
+      </w:r>
+      <w:r>
+        <w:t>[name].[chunkhash].js</w:t>
+      </w:r>
+      <w:r>
+        <w:t>. That will put the hash of the file contents into the filename.</w:t>
+      </w:r>
+    </w:p>
+    <w:p>
+      <w:r>
+        <w:t>npm run build –s</w:t>
+      </w:r>
+    </w:p>
+    <w:p>
+      <w:r>
+        <w:t>Check /dist, and see that filen</w:t>
+      </w:r>
+      <w:r>
+        <w:t>ames have hashes in the middle. And index.html has script references to the bundle files including the hashes.</w:t>
+      </w:r>
+    </w:p>
+    <w:p>
+      <w:pPr>
+        <w:pStyle w:val="Heading3"/>
+      </w:pPr>
+      <w:r>
+        <w:t>Demo: Extract and Minify CSS</w:t>
+      </w:r>
+    </w:p>
+    <w:p>
+      <w:r>
+        <w:t>Currently Webpack is dynamically generating our CSS and imbedding it in the bundle. You probably want to serve your CSS from a separate file (as well as support cache busting for that file).</w:t>
+      </w:r>
+    </w:p>
+    <w:p>
+      <w:r>
+        <w:lastRenderedPageBreak/>
+        <w:t>To do this:</w:t>
+      </w:r>
+    </w:p>
+    <w:p>
+      <w:pPr>
+        <w:pStyle w:val="ListParagraph"/>
+        <w:numPr>
+          <w:ilvl w:val="0"/>
+          <w:numId w:val="33"/>
+        </w:numPr>
+      </w:pPr>
+      <w:r>
+        <w:t>Import ExtractTextPlugin</w:t>
+      </w:r>
+    </w:p>
+    <w:p>
+      <w:pPr>
+        <w:pStyle w:val="ListParagraph"/>
+        <w:numPr>
+          <w:ilvl w:val="0"/>
+          <w:numId w:val="33"/>
+        </w:numPr>
+      </w:pPr>
+      <w:r>
+        <w:t>Add the plugin to the list of plugins.</w:t>
+      </w:r>
+    </w:p>
+    <w:p>
+      <w:pPr>
+        <w:pStyle w:val="ListParagraph"/>
+        <w:numPr>
+          <w:ilvl w:val="0"/>
+          <w:numId w:val="33"/>
+        </w:numPr>
+      </w:pPr>
+      <w:r>
+        <w:t xml:space="preserve">Replace the current </w:t>
+      </w:r>
+      <w:r>
+        <w:t xml:space="preserve">module </w:t>
+      </w:r>
+      <w:r>
+        <w:t xml:space="preserve">loader </w:t>
+      </w:r>
+      <w:r>
+        <w:t xml:space="preserve">for CSS </w:t>
+      </w:r>
+      <w:r>
+        <w:t>with the ExtractTextPlugin</w:t>
+      </w:r>
+    </w:p>
+    <w:p>
+      <w:r>
+        <w:t xml:space="preserve">The css?sourcemap in the loader tells Webpack to generate CSS sourcemaps as well. </w:t>
+      </w:r>
+    </w:p>
+    <w:p>
+      <w:r>
+        <w:t>npm run build -s</w:t>
+      </w:r>
+    </w:p>
+    <w:p>
+      <w:r>
+        <w:t xml:space="preserve">You’ll now see a .css file and a .css.map file, which have hashes in the name. the index.html file now also has a link=’stylesheet’ in it. </w:t>
+      </w:r>
+    </w:p>
+    <w:p>
+      <w:pPr>
+        <w:pStyle w:val="Heading3"/>
+      </w:pPr>
+      <w:r>
+        <w:t xml:space="preserve">Production </w:t>
+      </w:r>
+      <w:r>
+        <w:t>Error Logging</w:t>
+      </w:r>
+    </w:p>
+    <w:p>
+      <w:r>
+        <w:t xml:space="preserve">There are various services that support logging JS errors in production: TrackJS, Sentry, New Relic and Raygun. </w:t>
+      </w:r>
+    </w:p>
+    <w:p>
+      <w:r>
+        <w:t>When evaluating an error tracking service:</w:t>
+      </w:r>
+    </w:p>
+    <w:p>
+      <w:pPr>
+        <w:pStyle w:val="ListParagraph"/>
+        <w:numPr>
+          <w:ilvl w:val="0"/>
+          <w:numId w:val="34"/>
+        </w:numPr>
+      </w:pPr>
+      <w:r>
+        <w:t>Error metadata:</w:t>
+      </w:r>
+    </w:p>
+    <w:p>
+      <w:pPr>
+        <w:pStyle w:val="ListParagraph"/>
+        <w:numPr>
+          <w:ilvl w:val="1"/>
+          <w:numId w:val="34"/>
+        </w:numPr>
+      </w:pPr>
+      <w:r>
+        <w:t>Does it give browser details?</w:t>
+      </w:r>
+    </w:p>
+    <w:p>
+      <w:pPr>
+        <w:pStyle w:val="ListParagraph"/>
+        <w:numPr>
+          <w:ilvl w:val="1"/>
+          <w:numId w:val="34"/>
+        </w:numPr>
+      </w:pPr>
+      <w:r>
+        <w:t>Capture stack trace&gt;?</w:t>
+      </w:r>
+    </w:p>
+    <w:p>
+      <w:pPr>
+        <w:pStyle w:val="ListParagraph"/>
+        <w:numPr>
+          <w:ilvl w:val="1"/>
+          <w:numId w:val="34"/>
+        </w:numPr>
+      </w:pPr>
+      <w:r>
+        <w:t>Capture user’s previous actions?</w:t>
+      </w:r>
+    </w:p>
+    <w:p>
+      <w:pPr>
+        <w:pStyle w:val="ListParagraph"/>
+        <w:numPr>
+          <w:ilvl w:val="1"/>
+          <w:numId w:val="34"/>
+        </w:numPr>
+      </w:pPr>
+      <w:r>
+        <w:t>Custom API for logging own data?</w:t>
+      </w:r>
+    </w:p>
+    <w:p>
+      <w:pPr>
+        <w:pStyle w:val="ListParagraph"/>
+        <w:numPr>
+          <w:ilvl w:val="0"/>
+          <w:numId w:val="34"/>
+        </w:numPr>
+      </w:pPr>
+      <w:r>
+        <w:t>Notifications and integrations</w:t>
+      </w:r>
+    </w:p>
+    <w:p>
+      <w:pPr>
+        <w:pStyle w:val="ListParagraph"/>
+        <w:numPr>
+          <w:ilvl w:val="1"/>
+          <w:numId w:val="34"/>
+        </w:numPr>
+      </w:pPr>
+      <w:r>
+        <w:t>Send emails when errors occur, or intragrate with Slack?</w:t>
+      </w:r>
+    </w:p>
+    <w:p>
+      <w:pPr>
+        <w:pStyle w:val="ListParagraph"/>
+        <w:numPr>
+          <w:ilvl w:val="0"/>
+          <w:numId w:val="34"/>
+        </w:numPr>
+      </w:pPr>
+      <w:r>
+        <w:t>Analytics and filtering</w:t>
+      </w:r>
+    </w:p>
+    <w:p>
+      <w:pPr>
+        <w:pStyle w:val="ListParagraph"/>
+        <w:numPr>
+          <w:ilvl w:val="0"/>
+          <w:numId w:val="34"/>
+        </w:numPr>
+      </w:pPr>
+      <w:r>
+        <w:t>Cost?</w:t>
+      </w:r>
+    </w:p>
+    <w:p>
+      <w:r>
+        <w:t>This is not an easy</w:t>
+      </w:r>
+      <w:r>
+        <w:t xml:space="preserve"> task, it’s worth paying for the service.</w:t>
+      </w:r>
+    </w:p>
+    <w:p>
+      <w:pPr>
+        <w:pStyle w:val="Heading3"/>
+      </w:pPr>
+      <w:r>
+        <w:t>Demo: Error Logging using TrackJS</w:t>
+      </w:r>
+    </w:p>
+    <w:p>
+      <w:r>
+        <w:t xml:space="preserve">Sign up for a TrackJS test account. </w:t>
+      </w:r>
+      <w:r>
+        <w:t>(</w:t>
+      </w:r>
+      <w:hyperlink r:id="rId15" w:history="1">
+        <w:r>
+          <w:rPr>
+            <w:rStyle w:val="Hyperlink"/>
+          </w:rPr>
+          <w:t>MMundy@west.com</w:t>
+        </w:r>
+      </w:hyperlink>
+      <w:r>
+        <w:t>, School69</w:t>
+      </w:r>
+      <w:r>
+        <w:t>)</w:t>
+      </w:r>
+    </w:p>
+    <w:p>
+      <w:r>
+        <w:t xml:space="preserve">Add the script tags </w:t>
+      </w:r>
+      <w:r>
+        <w:t xml:space="preserve">in the head </w:t>
+      </w:r>
+      <w:r>
+        <w:t>at the top of the index.html page.</w:t>
+      </w:r>
+    </w:p>
+    <w:p>
+      <w:r>
+        <w:t>Npm run build –s</w:t>
+      </w:r>
+    </w:p>
+    <w:p>
+      <w:r>
+        <w:t xml:space="preserve">In browser, in console call </w:t>
+      </w:r>
+      <w:r>
+        <w:t>trackJs.track('ahoy trackjs!');</w:t>
+      </w:r>
+    </w:p>
+    <w:p>
+      <w:r>
+        <w:t xml:space="preserve">Go back to TrackJS site, and the error will be logged under </w:t>
+      </w:r>
+      <w:r>
+        <w:t>Your Data</w:t>
+      </w:r>
+    </w:p>
+    <w:p>
+      <w:r>
+        <w:t>But, with this setup, TrackJS will also be running in dev, and logging bugs from there, which will add noise to our error log. Next clip shows how to dynamically inject portions of HTML (like our TrackJS scripts) in different environments.</w:t>
+      </w:r>
+    </w:p>
+    <w:p>
+      <w:pPr>
+        <w:pStyle w:val="Heading3"/>
+      </w:pPr>
+      <w:r>
+        <w:t>Demo: HTML Templates via EmbeddedJS</w:t>
+      </w:r>
+    </w:p>
+    <w:p>
+      <w:r>
+        <w:t xml:space="preserve">We’ll use the templating engine support that’s built into HtmlWebpackPlugin. </w:t>
+      </w:r>
+    </w:p>
+    <w:p>
+      <w:r>
+        <w:t>HtmlWebpackPlugin</w:t>
+      </w:r>
+      <w:r>
+        <w:t xml:space="preserve"> supports a number of templating languages, including Jade, EJS, Underscore, Handlebars and HTMLLoader. It defaults to EJS 9EmbeddedJS), so we’ll use that. See EmbeddedJS.com.</w:t>
+      </w:r>
+    </w:p>
+    <w:p>
+      <w:r>
+        <w:lastRenderedPageBreak/>
+        <w:t>We want to only inject the TrackJS script code in</w:t>
+      </w:r>
+      <w:r>
+        <w:t>to</w:t>
+      </w:r>
+      <w:r>
+        <w:t xml:space="preserve"> our production code. </w:t>
+      </w:r>
+      <w:r>
+        <w:t>To do so:</w:t>
+      </w:r>
+    </w:p>
+    <w:p>
+      <w:pPr>
+        <w:pStyle w:val="ListParagraph"/>
+        <w:numPr>
+          <w:ilvl w:val="0"/>
+          <w:numId w:val="35"/>
+        </w:numPr>
+      </w:pPr>
+      <w:r>
+        <w:t>In the prod config, add the token from TrackJS (and that’s refered to in our script) as a property on the config object for HtmlWebpackPlugin called trackJSToken.</w:t>
+      </w:r>
+    </w:p>
+    <w:p>
+      <w:pPr>
+        <w:pStyle w:val="ListParagraph"/>
+        <w:numPr>
+          <w:ilvl w:val="0"/>
+          <w:numId w:val="35"/>
+        </w:numPr>
+      </w:pPr>
+      <w:r>
+        <w:t>In index.html surround TrackJS with EJS conditional that checks if trackJSToken exists as a property on the HtmlWebpack configuration.</w:t>
+      </w:r>
+    </w:p>
+    <w:p>
+      <w:pPr>
+        <w:pStyle w:val="ListParagraph"/>
+        <w:numPr>
+          <w:ilvl w:val="1"/>
+          <w:numId w:val="35"/>
+        </w:numPr>
+      </w:pPr>
+      <w:r>
+        <w:t>This looks suspiciously like inline ASP, but it’s not. It’s EJS.</w:t>
+      </w:r>
+    </w:p>
+    <w:p>
+      <w:pPr>
+        <w:pStyle w:val="ListParagraph"/>
+        <w:numPr>
+          <w:ilvl w:val="1"/>
+          <w:numId w:val="35"/>
+        </w:numPr>
+      </w:pPr>
+      <w:r>
+        <w:t xml:space="preserve">Technically, our .html file isn’t an HTML file any more, it’s an .ejs file. But it’s ok to leave it as .html so editors will color the html properly. </w:t>
+      </w:r>
+    </w:p>
+    <w:p>
+      <w:r>
+        <w:t>So pretty much done. Time to talk about shipping</w:t>
+      </w:r>
+      <w:r>
+        <w:t xml:space="preserve"> to production</w:t>
+      </w:r>
       <w:bookmarkStart w:id="73" w:name="_GoBack"/>
       <w:bookmarkEnd w:id="73"/>
-    </w:p>
+      <w:r>
+        <w:t>…</w:t>
+      </w:r>
+    </w:p>
+    <w:p>
+      <w:r>
+        <w:t>[Pushed to GitHub]</w:t>
+      </w:r>
+    </w:p>
+    <w:p/>
+    <w:p/>
+    <w:p/>
+    <w:p/>
+    <w:p/>
+    <w:p/>
     <w:p/>
     <w:p/>
     <w:p/>
@@ -9891,7 +11073,7 @@
 </file>
 
 <file path=word/numbering.xml><?xml version="1.0" encoding="utf-8"?>
-<w:numbering xmlns:wpc="http://schemas.microsoft.com/office/word/2010/wordprocessingCanvas" xmlns:cx="http://schemas.microsoft.com/office/drawing/2014/chartex" xmlns:cx1="http://schemas.microsoft.com/office/drawing/2015/9/8/chartex" xmlns:cx2="http://schemas.microsoft.com/office/drawing/2015/10/21/chartex" xmlns:cx3="http://schemas.microsoft.com/office/drawing/2016/5/9/chartex" xmlns:cx4="http://schemas.microsoft.com/office/drawing/2016/5/10/chartex" xmlns:cx5="http://schemas.microsoft.com/office/drawing/2016/5/11/chartex" xmlns:mc="http://schemas.openxmlformats.org/markup-compatibility/2006" xmlns:o="urn:schemas-microsoft-com:office:office" xmlns:r="http://schemas.openxmlformats.org/officeDocument/2006/relationships" xmlns:m="http://schemas.openxmlformats.org/officeDocument/2006/math" xmlns:v="urn:schemas-microsoft-com:vml" xmlns:wp14="http://schemas.microsoft.com/office/word/2010/wordprocessingDrawing" xmlns:wp="http://schemas.openxmlformats.org/drawingml/2006/wordprocessingDrawing" xmlns:w10="urn:schemas-microsoft-com:office:word" xmlns:w="http://schemas.openxmlformats.org/wordprocessingml/2006/main" xmlns:w14="http://schemas.microsoft.com/office/word/2010/wordml" xmlns:w15="http://schemas.microsoft.com/office/word/2012/wordml" xmlns:w16se="http://schemas.microsoft.com/office/word/2015/wordml/symex" xmlns:wpg="http://schemas.microsoft.com/office/word/2010/wordprocessingGroup" xmlns:wpi="http://schemas.microsoft.com/office/word/2010/wordprocessingInk" xmlns:wne="http://schemas.microsoft.com/office/word/2006/wordml" xmlns:wps="http://schemas.microsoft.com/office/word/2010/wordprocessingShape" mc:Ignorable="w14 w15 w16se wp14">
+<w:numbering xmlns:wpc="http://schemas.microsoft.com/office/word/2010/wordprocessingCanvas" xmlns:cx="http://schemas.microsoft.com/office/drawing/2014/chartex" xmlns:cx1="http://schemas.microsoft.com/office/drawing/2015/9/8/chartex" xmlns:mc="http://schemas.openxmlformats.org/markup-compatibility/2006" xmlns:o="urn:schemas-microsoft-com:office:office" xmlns:r="http://schemas.openxmlformats.org/officeDocument/2006/relationships" xmlns:m="http://schemas.openxmlformats.org/officeDocument/2006/math" xmlns:v="urn:schemas-microsoft-com:vml" xmlns:wp14="http://schemas.microsoft.com/office/word/2010/wordprocessingDrawing" xmlns:wp="http://schemas.openxmlformats.org/drawingml/2006/wordprocessingDrawing" xmlns:w10="urn:schemas-microsoft-com:office:word" xmlns:w="http://schemas.openxmlformats.org/wordprocessingml/2006/main" xmlns:w14="http://schemas.microsoft.com/office/word/2010/wordml" xmlns:w15="http://schemas.microsoft.com/office/word/2012/wordml" xmlns:w16se="http://schemas.microsoft.com/office/word/2015/wordml/symex" xmlns:wpg="http://schemas.microsoft.com/office/word/2010/wordprocessingGroup" xmlns:wpi="http://schemas.microsoft.com/office/word/2010/wordprocessingInk" xmlns:wne="http://schemas.microsoft.com/office/word/2006/wordml" xmlns:wps="http://schemas.microsoft.com/office/word/2010/wordprocessingShape" mc:Ignorable="w14 w15 w16se wp14">
   <w:abstractNum w:abstractNumId="0" w15:restartNumberingAfterBreak="0">
     <w:nsid w:val="000A2CC8"/>
     <w:multiLevelType w:val="hybridMultilevel"/>
@@ -10458,6 +11640,119 @@
     </w:lvl>
   </w:abstractNum>
   <w:abstractNum w:abstractNumId="5" w15:restartNumberingAfterBreak="0">
+    <w:nsid w:val="07586B28"/>
+    <w:multiLevelType w:val="hybridMultilevel"/>
+    <w:tmpl w:val="4DE84CD2"/>
+    <w:lvl w:ilvl="0" w:tplc="10090001">
+      <w:start w:val="1"/>
+      <w:numFmt w:val="bullet"/>
+      <w:lvlText w:val=""/>
+      <w:lvlJc w:val="left"/>
+      <w:pPr>
+        <w:ind w:left="720" w:hanging="360"/>
+      </w:pPr>
+      <w:rPr>
+        <w:rFonts w:ascii="Symbol" w:hAnsi="Symbol" w:hint="default"/>
+      </w:rPr>
+    </w:lvl>
+    <w:lvl w:ilvl="1" w:tplc="10090003">
+      <w:start w:val="1"/>
+      <w:numFmt w:val="bullet"/>
+      <w:lvlText w:val="o"/>
+      <w:lvlJc w:val="left"/>
+      <w:pPr>
+        <w:ind w:left="1440" w:hanging="360"/>
+      </w:pPr>
+      <w:rPr>
+        <w:rFonts w:ascii="Courier New" w:hAnsi="Courier New" w:cs="Courier New" w:hint="default"/>
+      </w:rPr>
+    </w:lvl>
+    <w:lvl w:ilvl="2" w:tplc="10090005" w:tentative="1">
+      <w:start w:val="1"/>
+      <w:numFmt w:val="bullet"/>
+      <w:lvlText w:val=""/>
+      <w:lvlJc w:val="left"/>
+      <w:pPr>
+        <w:ind w:left="2160" w:hanging="360"/>
+      </w:pPr>
+      <w:rPr>
+        <w:rFonts w:ascii="Wingdings" w:hAnsi="Wingdings" w:hint="default"/>
+      </w:rPr>
+    </w:lvl>
+    <w:lvl w:ilvl="3" w:tplc="10090001" w:tentative="1">
+      <w:start w:val="1"/>
+      <w:numFmt w:val="bullet"/>
+      <w:lvlText w:val=""/>
+      <w:lvlJc w:val="left"/>
+      <w:pPr>
+        <w:ind w:left="2880" w:hanging="360"/>
+      </w:pPr>
+      <w:rPr>
+        <w:rFonts w:ascii="Symbol" w:hAnsi="Symbol" w:hint="default"/>
+      </w:rPr>
+    </w:lvl>
+    <w:lvl w:ilvl="4" w:tplc="10090003" w:tentative="1">
+      <w:start w:val="1"/>
+      <w:numFmt w:val="bullet"/>
+      <w:lvlText w:val="o"/>
+      <w:lvlJc w:val="left"/>
+      <w:pPr>
+        <w:ind w:left="3600" w:hanging="360"/>
+      </w:pPr>
+      <w:rPr>
+        <w:rFonts w:ascii="Courier New" w:hAnsi="Courier New" w:cs="Courier New" w:hint="default"/>
+      </w:rPr>
+    </w:lvl>
+    <w:lvl w:ilvl="5" w:tplc="10090005" w:tentative="1">
+      <w:start w:val="1"/>
+      <w:numFmt w:val="bullet"/>
+      <w:lvlText w:val=""/>
+      <w:lvlJc w:val="left"/>
+      <w:pPr>
+        <w:ind w:left="4320" w:hanging="360"/>
+      </w:pPr>
+      <w:rPr>
+        <w:rFonts w:ascii="Wingdings" w:hAnsi="Wingdings" w:hint="default"/>
+      </w:rPr>
+    </w:lvl>
+    <w:lvl w:ilvl="6" w:tplc="10090001" w:tentative="1">
+      <w:start w:val="1"/>
+      <w:numFmt w:val="bullet"/>
+      <w:lvlText w:val=""/>
+      <w:lvlJc w:val="left"/>
+      <w:pPr>
+        <w:ind w:left="5040" w:hanging="360"/>
+      </w:pPr>
+      <w:rPr>
+        <w:rFonts w:ascii="Symbol" w:hAnsi="Symbol" w:hint="default"/>
+      </w:rPr>
+    </w:lvl>
+    <w:lvl w:ilvl="7" w:tplc="10090003" w:tentative="1">
+      <w:start w:val="1"/>
+      <w:numFmt w:val="bullet"/>
+      <w:lvlText w:val="o"/>
+      <w:lvlJc w:val="left"/>
+      <w:pPr>
+        <w:ind w:left="5760" w:hanging="360"/>
+      </w:pPr>
+      <w:rPr>
+        <w:rFonts w:ascii="Courier New" w:hAnsi="Courier New" w:cs="Courier New" w:hint="default"/>
+      </w:rPr>
+    </w:lvl>
+    <w:lvl w:ilvl="8" w:tplc="10090005" w:tentative="1">
+      <w:start w:val="1"/>
+      <w:numFmt w:val="bullet"/>
+      <w:lvlText w:val=""/>
+      <w:lvlJc w:val="left"/>
+      <w:pPr>
+        <w:ind w:left="6480" w:hanging="360"/>
+      </w:pPr>
+      <w:rPr>
+        <w:rFonts w:ascii="Wingdings" w:hAnsi="Wingdings" w:hint="default"/>
+      </w:rPr>
+    </w:lvl>
+  </w:abstractNum>
+  <w:abstractNum w:abstractNumId="6" w15:restartNumberingAfterBreak="0">
     <w:nsid w:val="0C0B3BA0"/>
     <w:multiLevelType w:val="hybridMultilevel"/>
     <w:tmpl w:val="5BFA09D0"/>
@@ -10570,7 +11865,7 @@
       </w:rPr>
     </w:lvl>
   </w:abstractNum>
-  <w:abstractNum w:abstractNumId="6" w15:restartNumberingAfterBreak="0">
+  <w:abstractNum w:abstractNumId="7" w15:restartNumberingAfterBreak="0">
     <w:nsid w:val="135C5BD4"/>
     <w:multiLevelType w:val="hybridMultilevel"/>
     <w:tmpl w:val="21587E92"/>
@@ -10683,7 +11978,7 @@
       </w:rPr>
     </w:lvl>
   </w:abstractNum>
-  <w:abstractNum w:abstractNumId="7" w15:restartNumberingAfterBreak="0">
+  <w:abstractNum w:abstractNumId="8" w15:restartNumberingAfterBreak="0">
     <w:nsid w:val="14BD544D"/>
     <w:multiLevelType w:val="hybridMultilevel"/>
     <w:tmpl w:val="C44ADF4A"/>
@@ -10796,7 +12091,120 @@
       </w:rPr>
     </w:lvl>
   </w:abstractNum>
-  <w:abstractNum w:abstractNumId="8" w15:restartNumberingAfterBreak="0">
+  <w:abstractNum w:abstractNumId="9" w15:restartNumberingAfterBreak="0">
+    <w:nsid w:val="14BE6FE3"/>
+    <w:multiLevelType w:val="hybridMultilevel"/>
+    <w:tmpl w:val="587AA452"/>
+    <w:lvl w:ilvl="0" w:tplc="10090001">
+      <w:start w:val="1"/>
+      <w:numFmt w:val="bullet"/>
+      <w:lvlText w:val=""/>
+      <w:lvlJc w:val="left"/>
+      <w:pPr>
+        <w:ind w:left="720" w:hanging="360"/>
+      </w:pPr>
+      <w:rPr>
+        <w:rFonts w:ascii="Symbol" w:hAnsi="Symbol" w:hint="default"/>
+      </w:rPr>
+    </w:lvl>
+    <w:lvl w:ilvl="1" w:tplc="10090003" w:tentative="1">
+      <w:start w:val="1"/>
+      <w:numFmt w:val="bullet"/>
+      <w:lvlText w:val="o"/>
+      <w:lvlJc w:val="left"/>
+      <w:pPr>
+        <w:ind w:left="1440" w:hanging="360"/>
+      </w:pPr>
+      <w:rPr>
+        <w:rFonts w:ascii="Courier New" w:hAnsi="Courier New" w:cs="Courier New" w:hint="default"/>
+      </w:rPr>
+    </w:lvl>
+    <w:lvl w:ilvl="2" w:tplc="10090005" w:tentative="1">
+      <w:start w:val="1"/>
+      <w:numFmt w:val="bullet"/>
+      <w:lvlText w:val=""/>
+      <w:lvlJc w:val="left"/>
+      <w:pPr>
+        <w:ind w:left="2160" w:hanging="360"/>
+      </w:pPr>
+      <w:rPr>
+        <w:rFonts w:ascii="Wingdings" w:hAnsi="Wingdings" w:hint="default"/>
+      </w:rPr>
+    </w:lvl>
+    <w:lvl w:ilvl="3" w:tplc="10090001" w:tentative="1">
+      <w:start w:val="1"/>
+      <w:numFmt w:val="bullet"/>
+      <w:lvlText w:val=""/>
+      <w:lvlJc w:val="left"/>
+      <w:pPr>
+        <w:ind w:left="2880" w:hanging="360"/>
+      </w:pPr>
+      <w:rPr>
+        <w:rFonts w:ascii="Symbol" w:hAnsi="Symbol" w:hint="default"/>
+      </w:rPr>
+    </w:lvl>
+    <w:lvl w:ilvl="4" w:tplc="10090003" w:tentative="1">
+      <w:start w:val="1"/>
+      <w:numFmt w:val="bullet"/>
+      <w:lvlText w:val="o"/>
+      <w:lvlJc w:val="left"/>
+      <w:pPr>
+        <w:ind w:left="3600" w:hanging="360"/>
+      </w:pPr>
+      <w:rPr>
+        <w:rFonts w:ascii="Courier New" w:hAnsi="Courier New" w:cs="Courier New" w:hint="default"/>
+      </w:rPr>
+    </w:lvl>
+    <w:lvl w:ilvl="5" w:tplc="10090005" w:tentative="1">
+      <w:start w:val="1"/>
+      <w:numFmt w:val="bullet"/>
+      <w:lvlText w:val=""/>
+      <w:lvlJc w:val="left"/>
+      <w:pPr>
+        <w:ind w:left="4320" w:hanging="360"/>
+      </w:pPr>
+      <w:rPr>
+        <w:rFonts w:ascii="Wingdings" w:hAnsi="Wingdings" w:hint="default"/>
+      </w:rPr>
+    </w:lvl>
+    <w:lvl w:ilvl="6" w:tplc="10090001" w:tentative="1">
+      <w:start w:val="1"/>
+      <w:numFmt w:val="bullet"/>
+      <w:lvlText w:val=""/>
+      <w:lvlJc w:val="left"/>
+      <w:pPr>
+        <w:ind w:left="5040" w:hanging="360"/>
+      </w:pPr>
+      <w:rPr>
+        <w:rFonts w:ascii="Symbol" w:hAnsi="Symbol" w:hint="default"/>
+      </w:rPr>
+    </w:lvl>
+    <w:lvl w:ilvl="7" w:tplc="10090003" w:tentative="1">
+      <w:start w:val="1"/>
+      <w:numFmt w:val="bullet"/>
+      <w:lvlText w:val="o"/>
+      <w:lvlJc w:val="left"/>
+      <w:pPr>
+        <w:ind w:left="5760" w:hanging="360"/>
+      </w:pPr>
+      <w:rPr>
+        <w:rFonts w:ascii="Courier New" w:hAnsi="Courier New" w:cs="Courier New" w:hint="default"/>
+      </w:rPr>
+    </w:lvl>
+    <w:lvl w:ilvl="8" w:tplc="10090005" w:tentative="1">
+      <w:start w:val="1"/>
+      <w:numFmt w:val="bullet"/>
+      <w:lvlText w:val=""/>
+      <w:lvlJc w:val="left"/>
+      <w:pPr>
+        <w:ind w:left="6480" w:hanging="360"/>
+      </w:pPr>
+      <w:rPr>
+        <w:rFonts w:ascii="Wingdings" w:hAnsi="Wingdings" w:hint="default"/>
+      </w:rPr>
+    </w:lvl>
+  </w:abstractNum>
+  <w:abstractNum w:abstractNumId="10" w15:restartNumberingAfterBreak="0">
     <w:nsid w:val="1AE16078"/>
     <w:multiLevelType w:val="hybridMultilevel"/>
     <w:tmpl w:val="2B70BF4E"/>
@@ -10909,7 +12317,120 @@
       </w:rPr>
     </w:lvl>
   </w:abstractNum>
-  <w:abstractNum w:abstractNumId="9" w15:restartNumberingAfterBreak="0">
+  <w:abstractNum w:abstractNumId="11" w15:restartNumberingAfterBreak="0">
+    <w:nsid w:val="1DA041B3"/>
+    <w:multiLevelType w:val="hybridMultilevel"/>
+    <w:tmpl w:val="54B87D34"/>
+    <w:lvl w:ilvl="0" w:tplc="10090001">
+      <w:start w:val="1"/>
+      <w:numFmt w:val="bullet"/>
+      <w:lvlText w:val=""/>
+      <w:lvlJc w:val="left"/>
+      <w:pPr>
+        <w:ind w:left="720" w:hanging="360"/>
+      </w:pPr>
+      <w:rPr>
+        <w:rFonts w:ascii="Symbol" w:hAnsi="Symbol" w:hint="default"/>
+      </w:rPr>
+    </w:lvl>
+    <w:lvl w:ilvl="1" w:tplc="10090003" w:tentative="1">
+      <w:start w:val="1"/>
+      <w:numFmt w:val="bullet"/>
+      <w:lvlText w:val="o"/>
+      <w:lvlJc w:val="left"/>
+      <w:pPr>
+        <w:ind w:left="1440" w:hanging="360"/>
+      </w:pPr>
+      <w:rPr>
+        <w:rFonts w:ascii="Courier New" w:hAnsi="Courier New" w:cs="Courier New" w:hint="default"/>
+      </w:rPr>
+    </w:lvl>
+    <w:lvl w:ilvl="2" w:tplc="10090005" w:tentative="1">
+      <w:start w:val="1"/>
+      <w:numFmt w:val="bullet"/>
+      <w:lvlText w:val=""/>
+      <w:lvlJc w:val="left"/>
+      <w:pPr>
+        <w:ind w:left="2160" w:hanging="360"/>
+      </w:pPr>
+      <w:rPr>
+        <w:rFonts w:ascii="Wingdings" w:hAnsi="Wingdings" w:hint="default"/>
+      </w:rPr>
+    </w:lvl>
+    <w:lvl w:ilvl="3" w:tplc="10090001" w:tentative="1">
+      <w:start w:val="1"/>
+      <w:numFmt w:val="bullet"/>
+      <w:lvlText w:val=""/>
+      <w:lvlJc w:val="left"/>
+      <w:pPr>
+        <w:ind w:left="2880" w:hanging="360"/>
+      </w:pPr>
+      <w:rPr>
+        <w:rFonts w:ascii="Symbol" w:hAnsi="Symbol" w:hint="default"/>
+      </w:rPr>
+    </w:lvl>
+    <w:lvl w:ilvl="4" w:tplc="10090003" w:tentative="1">
+      <w:start w:val="1"/>
+      <w:numFmt w:val="bullet"/>
+      <w:lvlText w:val="o"/>
+      <w:lvlJc w:val="left"/>
+      <w:pPr>
+        <w:ind w:left="3600" w:hanging="360"/>
+      </w:pPr>
+      <w:rPr>
+        <w:rFonts w:ascii="Courier New" w:hAnsi="Courier New" w:cs="Courier New" w:hint="default"/>
+      </w:rPr>
+    </w:lvl>
+    <w:lvl w:ilvl="5" w:tplc="10090005" w:tentative="1">
+      <w:start w:val="1"/>
+      <w:numFmt w:val="bullet"/>
+      <w:lvlText w:val=""/>
+      <w:lvlJc w:val="left"/>
+      <w:pPr>
+        <w:ind w:left="4320" w:hanging="360"/>
+      </w:pPr>
+      <w:rPr>
+        <w:rFonts w:ascii="Wingdings" w:hAnsi="Wingdings" w:hint="default"/>
+      </w:rPr>
+    </w:lvl>
+    <w:lvl w:ilvl="6" w:tplc="10090001" w:tentative="1">
+      <w:start w:val="1"/>
+      <w:numFmt w:val="bullet"/>
+      <w:lvlText w:val=""/>
+      <w:lvlJc w:val="left"/>
+      <w:pPr>
+        <w:ind w:left="5040" w:hanging="360"/>
+      </w:pPr>
+      <w:rPr>
+        <w:rFonts w:ascii="Symbol" w:hAnsi="Symbol" w:hint="default"/>
+      </w:rPr>
+    </w:lvl>
+    <w:lvl w:ilvl="7" w:tplc="10090003" w:tentative="1">
+      <w:start w:val="1"/>
+      <w:numFmt w:val="bullet"/>
+      <w:lvlText w:val="o"/>
+      <w:lvlJc w:val="left"/>
+      <w:pPr>
+        <w:ind w:left="5760" w:hanging="360"/>
+      </w:pPr>
+      <w:rPr>
+        <w:rFonts w:ascii="Courier New" w:hAnsi="Courier New" w:cs="Courier New" w:hint="default"/>
+      </w:rPr>
+    </w:lvl>
+    <w:lvl w:ilvl="8" w:tplc="10090005" w:tentative="1">
+      <w:start w:val="1"/>
+      <w:numFmt w:val="bullet"/>
+      <w:lvlText w:val=""/>
+      <w:lvlJc w:val="left"/>
+      <w:pPr>
+        <w:ind w:left="6480" w:hanging="360"/>
+      </w:pPr>
+      <w:rPr>
+        <w:rFonts w:ascii="Wingdings" w:hAnsi="Wingdings" w:hint="default"/>
+      </w:rPr>
+    </w:lvl>
+  </w:abstractNum>
+  <w:abstractNum w:abstractNumId="12" w15:restartNumberingAfterBreak="0">
     <w:nsid w:val="1F6A5C4A"/>
     <w:multiLevelType w:val="hybridMultilevel"/>
     <w:tmpl w:val="7CDED80E"/>
@@ -11022,7 +12543,7 @@
       </w:rPr>
     </w:lvl>
   </w:abstractNum>
-  <w:abstractNum w:abstractNumId="10" w15:restartNumberingAfterBreak="0">
+  <w:abstractNum w:abstractNumId="13" w15:restartNumberingAfterBreak="0">
     <w:nsid w:val="242D15B1"/>
     <w:multiLevelType w:val="hybridMultilevel"/>
     <w:tmpl w:val="BADC3350"/>
@@ -11135,7 +12656,7 @@
       </w:rPr>
     </w:lvl>
   </w:abstractNum>
-  <w:abstractNum w:abstractNumId="11" w15:restartNumberingAfterBreak="0">
+  <w:abstractNum w:abstractNumId="14" w15:restartNumberingAfterBreak="0">
     <w:nsid w:val="2E122741"/>
     <w:multiLevelType w:val="hybridMultilevel"/>
     <w:tmpl w:val="64CC6C9A"/>
@@ -11248,7 +12769,7 @@
       </w:rPr>
     </w:lvl>
   </w:abstractNum>
-  <w:abstractNum w:abstractNumId="12" w15:restartNumberingAfterBreak="0">
+  <w:abstractNum w:abstractNumId="15" w15:restartNumberingAfterBreak="0">
     <w:nsid w:val="2ED42F3C"/>
     <w:multiLevelType w:val="hybridMultilevel"/>
     <w:tmpl w:val="8EB8C1B0"/>
@@ -11361,7 +12882,7 @@
       </w:rPr>
     </w:lvl>
   </w:abstractNum>
-  <w:abstractNum w:abstractNumId="13" w15:restartNumberingAfterBreak="0">
+  <w:abstractNum w:abstractNumId="16" w15:restartNumberingAfterBreak="0">
     <w:nsid w:val="2FC547EA"/>
     <w:multiLevelType w:val="hybridMultilevel"/>
     <w:tmpl w:val="6346F3D6"/>
@@ -11474,7 +12995,7 @@
       </w:rPr>
     </w:lvl>
   </w:abstractNum>
-  <w:abstractNum w:abstractNumId="14" w15:restartNumberingAfterBreak="0">
+  <w:abstractNum w:abstractNumId="17" w15:restartNumberingAfterBreak="0">
     <w:nsid w:val="3190289A"/>
     <w:multiLevelType w:val="hybridMultilevel"/>
     <w:tmpl w:val="89E48300"/>
@@ -11587,7 +13108,120 @@
       </w:rPr>
     </w:lvl>
   </w:abstractNum>
-  <w:abstractNum w:abstractNumId="15" w15:restartNumberingAfterBreak="0">
+  <w:abstractNum w:abstractNumId="18" w15:restartNumberingAfterBreak="0">
+    <w:nsid w:val="34D91C9A"/>
+    <w:multiLevelType w:val="hybridMultilevel"/>
+    <w:tmpl w:val="DE424EAA"/>
+    <w:lvl w:ilvl="0" w:tplc="10090001">
+      <w:start w:val="1"/>
+      <w:numFmt w:val="bullet"/>
+      <w:lvlText w:val=""/>
+      <w:lvlJc w:val="left"/>
+      <w:pPr>
+        <w:ind w:left="720" w:hanging="360"/>
+      </w:pPr>
+      <w:rPr>
+        <w:rFonts w:ascii="Symbol" w:hAnsi="Symbol" w:hint="default"/>
+      </w:rPr>
+    </w:lvl>
+    <w:lvl w:ilvl="1" w:tplc="10090003" w:tentative="1">
+      <w:start w:val="1"/>
+      <w:numFmt w:val="bullet"/>
+      <w:lvlText w:val="o"/>
+      <w:lvlJc w:val="left"/>
+      <w:pPr>
+        <w:ind w:left="1440" w:hanging="360"/>
+      </w:pPr>
+      <w:rPr>
+        <w:rFonts w:ascii="Courier New" w:hAnsi="Courier New" w:cs="Courier New" w:hint="default"/>
+      </w:rPr>
+    </w:lvl>
+    <w:lvl w:ilvl="2" w:tplc="10090005" w:tentative="1">
+      <w:start w:val="1"/>
+      <w:numFmt w:val="bullet"/>
+      <w:lvlText w:val=""/>
+      <w:lvlJc w:val="left"/>
+      <w:pPr>
+        <w:ind w:left="2160" w:hanging="360"/>
+      </w:pPr>
+      <w:rPr>
+        <w:rFonts w:ascii="Wingdings" w:hAnsi="Wingdings" w:hint="default"/>
+      </w:rPr>
+    </w:lvl>
+    <w:lvl w:ilvl="3" w:tplc="10090001" w:tentative="1">
+      <w:start w:val="1"/>
+      <w:numFmt w:val="bullet"/>
+      <w:lvlText w:val=""/>
+      <w:lvlJc w:val="left"/>
+      <w:pPr>
+        <w:ind w:left="2880" w:hanging="360"/>
+      </w:pPr>
+      <w:rPr>
+        <w:rFonts w:ascii="Symbol" w:hAnsi="Symbol" w:hint="default"/>
+      </w:rPr>
+    </w:lvl>
+    <w:lvl w:ilvl="4" w:tplc="10090003" w:tentative="1">
+      <w:start w:val="1"/>
+      <w:numFmt w:val="bullet"/>
+      <w:lvlText w:val="o"/>
+      <w:lvlJc w:val="left"/>
+      <w:pPr>
+        <w:ind w:left="3600" w:hanging="360"/>
+      </w:pPr>
+      <w:rPr>
+        <w:rFonts w:ascii="Courier New" w:hAnsi="Courier New" w:cs="Courier New" w:hint="default"/>
+      </w:rPr>
+    </w:lvl>
+    <w:lvl w:ilvl="5" w:tplc="10090005" w:tentative="1">
+      <w:start w:val="1"/>
+      <w:numFmt w:val="bullet"/>
+      <w:lvlText w:val=""/>
+      <w:lvlJc w:val="left"/>
+      <w:pPr>
+        <w:ind w:left="4320" w:hanging="360"/>
+      </w:pPr>
+      <w:rPr>
+        <w:rFonts w:ascii="Wingdings" w:hAnsi="Wingdings" w:hint="default"/>
+      </w:rPr>
+    </w:lvl>
+    <w:lvl w:ilvl="6" w:tplc="10090001" w:tentative="1">
+      <w:start w:val="1"/>
+      <w:numFmt w:val="bullet"/>
+      <w:lvlText w:val=""/>
+      <w:lvlJc w:val="left"/>
+      <w:pPr>
+        <w:ind w:left="5040" w:hanging="360"/>
+      </w:pPr>
+      <w:rPr>
+        <w:rFonts w:ascii="Symbol" w:hAnsi="Symbol" w:hint="default"/>
+      </w:rPr>
+    </w:lvl>
+    <w:lvl w:ilvl="7" w:tplc="10090003" w:tentative="1">
+      <w:start w:val="1"/>
+      <w:numFmt w:val="bullet"/>
+      <w:lvlText w:val="o"/>
+      <w:lvlJc w:val="left"/>
+      <w:pPr>
+        <w:ind w:left="5760" w:hanging="360"/>
+      </w:pPr>
+      <w:rPr>
+        <w:rFonts w:ascii="Courier New" w:hAnsi="Courier New" w:cs="Courier New" w:hint="default"/>
+      </w:rPr>
+    </w:lvl>
+    <w:lvl w:ilvl="8" w:tplc="10090005" w:tentative="1">
+      <w:start w:val="1"/>
+      <w:numFmt w:val="bullet"/>
+      <w:lvlText w:val=""/>
+      <w:lvlJc w:val="left"/>
+      <w:pPr>
+        <w:ind w:left="6480" w:hanging="360"/>
+      </w:pPr>
+      <w:rPr>
+        <w:rFonts w:ascii="Wingdings" w:hAnsi="Wingdings" w:hint="default"/>
+      </w:rPr>
+    </w:lvl>
+  </w:abstractNum>
+  <w:abstractNum w:abstractNumId="19" w15:restartNumberingAfterBreak="0">
     <w:nsid w:val="350670EB"/>
     <w:multiLevelType w:val="hybridMultilevel"/>
     <w:tmpl w:val="5CF8EB98"/>
@@ -11700,7 +13334,7 @@
       </w:rPr>
     </w:lvl>
   </w:abstractNum>
-  <w:abstractNum w:abstractNumId="16" w15:restartNumberingAfterBreak="0">
+  <w:abstractNum w:abstractNumId="20" w15:restartNumberingAfterBreak="0">
     <w:nsid w:val="36B87EAB"/>
     <w:multiLevelType w:val="hybridMultilevel"/>
     <w:tmpl w:val="6F26821A"/>
@@ -11813,7 +13447,346 @@
       </w:rPr>
     </w:lvl>
   </w:abstractNum>
-  <w:abstractNum w:abstractNumId="17" w15:restartNumberingAfterBreak="0">
+  <w:abstractNum w:abstractNumId="21" w15:restartNumberingAfterBreak="0">
+    <w:nsid w:val="380F4474"/>
+    <w:multiLevelType w:val="hybridMultilevel"/>
+    <w:tmpl w:val="92B6E448"/>
+    <w:lvl w:ilvl="0" w:tplc="10090001">
+      <w:start w:val="1"/>
+      <w:numFmt w:val="bullet"/>
+      <w:lvlText w:val=""/>
+      <w:lvlJc w:val="left"/>
+      <w:pPr>
+        <w:ind w:left="720" w:hanging="360"/>
+      </w:pPr>
+      <w:rPr>
+        <w:rFonts w:ascii="Symbol" w:hAnsi="Symbol" w:hint="default"/>
+      </w:rPr>
+    </w:lvl>
+    <w:lvl w:ilvl="1" w:tplc="10090003" w:tentative="1">
+      <w:start w:val="1"/>
+      <w:numFmt w:val="bullet"/>
+      <w:lvlText w:val="o"/>
+      <w:lvlJc w:val="left"/>
+      <w:pPr>
+        <w:ind w:left="1440" w:hanging="360"/>
+      </w:pPr>
+      <w:rPr>
+        <w:rFonts w:ascii="Courier New" w:hAnsi="Courier New" w:cs="Courier New" w:hint="default"/>
+      </w:rPr>
+    </w:lvl>
+    <w:lvl w:ilvl="2" w:tplc="10090005" w:tentative="1">
+      <w:start w:val="1"/>
+      <w:numFmt w:val="bullet"/>
+      <w:lvlText w:val=""/>
+      <w:lvlJc w:val="left"/>
+      <w:pPr>
+        <w:ind w:left="2160" w:hanging="360"/>
+      </w:pPr>
+      <w:rPr>
+        <w:rFonts w:ascii="Wingdings" w:hAnsi="Wingdings" w:hint="default"/>
+      </w:rPr>
+    </w:lvl>
+    <w:lvl w:ilvl="3" w:tplc="10090001" w:tentative="1">
+      <w:start w:val="1"/>
+      <w:numFmt w:val="bullet"/>
+      <w:lvlText w:val=""/>
+      <w:lvlJc w:val="left"/>
+      <w:pPr>
+        <w:ind w:left="2880" w:hanging="360"/>
+      </w:pPr>
+      <w:rPr>
+        <w:rFonts w:ascii="Symbol" w:hAnsi="Symbol" w:hint="default"/>
+      </w:rPr>
+    </w:lvl>
+    <w:lvl w:ilvl="4" w:tplc="10090003" w:tentative="1">
+      <w:start w:val="1"/>
+      <w:numFmt w:val="bullet"/>
+      <w:lvlText w:val="o"/>
+      <w:lvlJc w:val="left"/>
+      <w:pPr>
+        <w:ind w:left="3600" w:hanging="360"/>
+      </w:pPr>
+      <w:rPr>
+        <w:rFonts w:ascii="Courier New" w:hAnsi="Courier New" w:cs="Courier New" w:hint="default"/>
+      </w:rPr>
+    </w:lvl>
+    <w:lvl w:ilvl="5" w:tplc="10090005" w:tentative="1">
+      <w:start w:val="1"/>
+      <w:numFmt w:val="bullet"/>
+      <w:lvlText w:val=""/>
+      <w:lvlJc w:val="left"/>
+      <w:pPr>
+        <w:ind w:left="4320" w:hanging="360"/>
+      </w:pPr>
+      <w:rPr>
+        <w:rFonts w:ascii="Wingdings" w:hAnsi="Wingdings" w:hint="default"/>
+      </w:rPr>
+    </w:lvl>
+    <w:lvl w:ilvl="6" w:tplc="10090001" w:tentative="1">
+      <w:start w:val="1"/>
+      <w:numFmt w:val="bullet"/>
+      <w:lvlText w:val=""/>
+      <w:lvlJc w:val="left"/>
+      <w:pPr>
+        <w:ind w:left="5040" w:hanging="360"/>
+      </w:pPr>
+      <w:rPr>
+        <w:rFonts w:ascii="Symbol" w:hAnsi="Symbol" w:hint="default"/>
+      </w:rPr>
+    </w:lvl>
+    <w:lvl w:ilvl="7" w:tplc="10090003" w:tentative="1">
+      <w:start w:val="1"/>
+      <w:numFmt w:val="bullet"/>
+      <w:lvlText w:val="o"/>
+      <w:lvlJc w:val="left"/>
+      <w:pPr>
+        <w:ind w:left="5760" w:hanging="360"/>
+      </w:pPr>
+      <w:rPr>
+        <w:rFonts w:ascii="Courier New" w:hAnsi="Courier New" w:cs="Courier New" w:hint="default"/>
+      </w:rPr>
+    </w:lvl>
+    <w:lvl w:ilvl="8" w:tplc="10090005" w:tentative="1">
+      <w:start w:val="1"/>
+      <w:numFmt w:val="bullet"/>
+      <w:lvlText w:val=""/>
+      <w:lvlJc w:val="left"/>
+      <w:pPr>
+        <w:ind w:left="6480" w:hanging="360"/>
+      </w:pPr>
+      <w:rPr>
+        <w:rFonts w:ascii="Wingdings" w:hAnsi="Wingdings" w:hint="default"/>
+      </w:rPr>
+    </w:lvl>
+  </w:abstractNum>
+  <w:abstractNum w:abstractNumId="22" w15:restartNumberingAfterBreak="0">
+    <w:nsid w:val="385672E1"/>
+    <w:multiLevelType w:val="hybridMultilevel"/>
+    <w:tmpl w:val="DDC8BCCC"/>
+    <w:lvl w:ilvl="0" w:tplc="10090001">
+      <w:start w:val="1"/>
+      <w:numFmt w:val="bullet"/>
+      <w:lvlText w:val=""/>
+      <w:lvlJc w:val="left"/>
+      <w:pPr>
+        <w:ind w:left="720" w:hanging="360"/>
+      </w:pPr>
+      <w:rPr>
+        <w:rFonts w:ascii="Symbol" w:hAnsi="Symbol" w:hint="default"/>
+      </w:rPr>
+    </w:lvl>
+    <w:lvl w:ilvl="1" w:tplc="10090003" w:tentative="1">
+      <w:start w:val="1"/>
+      <w:numFmt w:val="bullet"/>
+      <w:lvlText w:val="o"/>
+      <w:lvlJc w:val="left"/>
+      <w:pPr>
+        <w:ind w:left="1440" w:hanging="360"/>
+      </w:pPr>
+      <w:rPr>
+        <w:rFonts w:ascii="Courier New" w:hAnsi="Courier New" w:cs="Courier New" w:hint="default"/>
+      </w:rPr>
+    </w:lvl>
+    <w:lvl w:ilvl="2" w:tplc="10090005" w:tentative="1">
+      <w:start w:val="1"/>
+      <w:numFmt w:val="bullet"/>
+      <w:lvlText w:val=""/>
+      <w:lvlJc w:val="left"/>
+      <w:pPr>
+        <w:ind w:left="2160" w:hanging="360"/>
+      </w:pPr>
+      <w:rPr>
+        <w:rFonts w:ascii="Wingdings" w:hAnsi="Wingdings" w:hint="default"/>
+      </w:rPr>
+    </w:lvl>
+    <w:lvl w:ilvl="3" w:tplc="10090001" w:tentative="1">
+      <w:start w:val="1"/>
+      <w:numFmt w:val="bullet"/>
+      <w:lvlText w:val=""/>
+      <w:lvlJc w:val="left"/>
+      <w:pPr>
+        <w:ind w:left="2880" w:hanging="360"/>
+      </w:pPr>
+      <w:rPr>
+        <w:rFonts w:ascii="Symbol" w:hAnsi="Symbol" w:hint="default"/>
+      </w:rPr>
+    </w:lvl>
+    <w:lvl w:ilvl="4" w:tplc="10090003" w:tentative="1">
+      <w:start w:val="1"/>
+      <w:numFmt w:val="bullet"/>
+      <w:lvlText w:val="o"/>
+      <w:lvlJc w:val="left"/>
+      <w:pPr>
+        <w:ind w:left="3600" w:hanging="360"/>
+      </w:pPr>
+      <w:rPr>
+        <w:rFonts w:ascii="Courier New" w:hAnsi="Courier New" w:cs="Courier New" w:hint="default"/>
+      </w:rPr>
+    </w:lvl>
+    <w:lvl w:ilvl="5" w:tplc="10090005" w:tentative="1">
+      <w:start w:val="1"/>
+      <w:numFmt w:val="bullet"/>
+      <w:lvlText w:val=""/>
+      <w:lvlJc w:val="left"/>
+      <w:pPr>
+        <w:ind w:left="4320" w:hanging="360"/>
+      </w:pPr>
+      <w:rPr>
+        <w:rFonts w:ascii="Wingdings" w:hAnsi="Wingdings" w:hint="default"/>
+      </w:rPr>
+    </w:lvl>
+    <w:lvl w:ilvl="6" w:tplc="10090001" w:tentative="1">
+      <w:start w:val="1"/>
+      <w:numFmt w:val="bullet"/>
+      <w:lvlText w:val=""/>
+      <w:lvlJc w:val="left"/>
+      <w:pPr>
+        <w:ind w:left="5040" w:hanging="360"/>
+      </w:pPr>
+      <w:rPr>
+        <w:rFonts w:ascii="Symbol" w:hAnsi="Symbol" w:hint="default"/>
+      </w:rPr>
+    </w:lvl>
+    <w:lvl w:ilvl="7" w:tplc="10090003" w:tentative="1">
+      <w:start w:val="1"/>
+      <w:numFmt w:val="bullet"/>
+      <w:lvlText w:val="o"/>
+      <w:lvlJc w:val="left"/>
+      <w:pPr>
+        <w:ind w:left="5760" w:hanging="360"/>
+      </w:pPr>
+      <w:rPr>
+        <w:rFonts w:ascii="Courier New" w:hAnsi="Courier New" w:cs="Courier New" w:hint="default"/>
+      </w:rPr>
+    </w:lvl>
+    <w:lvl w:ilvl="8" w:tplc="10090005" w:tentative="1">
+      <w:start w:val="1"/>
+      <w:numFmt w:val="bullet"/>
+      <w:lvlText w:val=""/>
+      <w:lvlJc w:val="left"/>
+      <w:pPr>
+        <w:ind w:left="6480" w:hanging="360"/>
+      </w:pPr>
+      <w:rPr>
+        <w:rFonts w:ascii="Wingdings" w:hAnsi="Wingdings" w:hint="default"/>
+      </w:rPr>
+    </w:lvl>
+  </w:abstractNum>
+  <w:abstractNum w:abstractNumId="23" w15:restartNumberingAfterBreak="0">
+    <w:nsid w:val="3E9406E5"/>
+    <w:multiLevelType w:val="hybridMultilevel"/>
+    <w:tmpl w:val="6BFE7032"/>
+    <w:lvl w:ilvl="0" w:tplc="10090001">
+      <w:start w:val="1"/>
+      <w:numFmt w:val="bullet"/>
+      <w:lvlText w:val=""/>
+      <w:lvlJc w:val="left"/>
+      <w:pPr>
+        <w:ind w:left="720" w:hanging="360"/>
+      </w:pPr>
+      <w:rPr>
+        <w:rFonts w:ascii="Symbol" w:hAnsi="Symbol" w:hint="default"/>
+      </w:rPr>
+    </w:lvl>
+    <w:lvl w:ilvl="1" w:tplc="10090003">
+      <w:start w:val="1"/>
+      <w:numFmt w:val="bullet"/>
+      <w:lvlText w:val="o"/>
+      <w:lvlJc w:val="left"/>
+      <w:pPr>
+        <w:ind w:left="1440" w:hanging="360"/>
+      </w:pPr>
+      <w:rPr>
+        <w:rFonts w:ascii="Courier New" w:hAnsi="Courier New" w:cs="Courier New" w:hint="default"/>
+      </w:rPr>
+    </w:lvl>
+    <w:lvl w:ilvl="2" w:tplc="10090005" w:tentative="1">
+      <w:start w:val="1"/>
+      <w:numFmt w:val="bullet"/>
+      <w:lvlText w:val=""/>
+      <w:lvlJc w:val="left"/>
+      <w:pPr>
+        <w:ind w:left="2160" w:hanging="360"/>
+      </w:pPr>
+      <w:rPr>
+        <w:rFonts w:ascii="Wingdings" w:hAnsi="Wingdings" w:hint="default"/>
+      </w:rPr>
+    </w:lvl>
+    <w:lvl w:ilvl="3" w:tplc="10090001" w:tentative="1">
+      <w:start w:val="1"/>
+      <w:numFmt w:val="bullet"/>
+      <w:lvlText w:val=""/>
+      <w:lvlJc w:val="left"/>
+      <w:pPr>
+        <w:ind w:left="2880" w:hanging="360"/>
+      </w:pPr>
+      <w:rPr>
+        <w:rFonts w:ascii="Symbol" w:hAnsi="Symbol" w:hint="default"/>
+      </w:rPr>
+    </w:lvl>
+    <w:lvl w:ilvl="4" w:tplc="10090003" w:tentative="1">
+      <w:start w:val="1"/>
+      <w:numFmt w:val="bullet"/>
+      <w:lvlText w:val="o"/>
+      <w:lvlJc w:val="left"/>
+      <w:pPr>
+        <w:ind w:left="3600" w:hanging="360"/>
+      </w:pPr>
+      <w:rPr>
+        <w:rFonts w:ascii="Courier New" w:hAnsi="Courier New" w:cs="Courier New" w:hint="default"/>
+      </w:rPr>
+    </w:lvl>
+    <w:lvl w:ilvl="5" w:tplc="10090005" w:tentative="1">
+      <w:start w:val="1"/>
+      <w:numFmt w:val="bullet"/>
+      <w:lvlText w:val=""/>
+      <w:lvlJc w:val="left"/>
+      <w:pPr>
+        <w:ind w:left="4320" w:hanging="360"/>
+      </w:pPr>
+      <w:rPr>
+        <w:rFonts w:ascii="Wingdings" w:hAnsi="Wingdings" w:hint="default"/>
+      </w:rPr>
+    </w:lvl>
+    <w:lvl w:ilvl="6" w:tplc="10090001" w:tentative="1">
+      <w:start w:val="1"/>
+      <w:numFmt w:val="bullet"/>
+      <w:lvlText w:val=""/>
+      <w:lvlJc w:val="left"/>
+      <w:pPr>
+        <w:ind w:left="5040" w:hanging="360"/>
+      </w:pPr>
+      <w:rPr>
+        <w:rFonts w:ascii="Symbol" w:hAnsi="Symbol" w:hint="default"/>
+      </w:rPr>
+    </w:lvl>
+    <w:lvl w:ilvl="7" w:tplc="10090003" w:tentative="1">
+      <w:start w:val="1"/>
+      <w:numFmt w:val="bullet"/>
+      <w:lvlText w:val="o"/>
+      <w:lvlJc w:val="left"/>
+      <w:pPr>
+        <w:ind w:left="5760" w:hanging="360"/>
+      </w:pPr>
+      <w:rPr>
+        <w:rFonts w:ascii="Courier New" w:hAnsi="Courier New" w:cs="Courier New" w:hint="default"/>
+      </w:rPr>
+    </w:lvl>
+    <w:lvl w:ilvl="8" w:tplc="10090005" w:tentative="1">
+      <w:start w:val="1"/>
+      <w:numFmt w:val="bullet"/>
+      <w:lvlText w:val=""/>
+      <w:lvlJc w:val="left"/>
+      <w:pPr>
+        <w:ind w:left="6480" w:hanging="360"/>
+      </w:pPr>
+      <w:rPr>
+        <w:rFonts w:ascii="Wingdings" w:hAnsi="Wingdings" w:hint="default"/>
+      </w:rPr>
+    </w:lvl>
+  </w:abstractNum>
+  <w:abstractNum w:abstractNumId="24" w15:restartNumberingAfterBreak="0">
     <w:nsid w:val="43CF1797"/>
     <w:multiLevelType w:val="hybridMultilevel"/>
     <w:tmpl w:val="874E3B0A"/>
@@ -11926,7 +13899,120 @@
       </w:rPr>
     </w:lvl>
   </w:abstractNum>
-  <w:abstractNum w:abstractNumId="18" w15:restartNumberingAfterBreak="0">
+  <w:abstractNum w:abstractNumId="25" w15:restartNumberingAfterBreak="0">
+    <w:nsid w:val="47D32713"/>
+    <w:multiLevelType w:val="hybridMultilevel"/>
+    <w:tmpl w:val="63A2AC0E"/>
+    <w:lvl w:ilvl="0" w:tplc="10090001">
+      <w:start w:val="1"/>
+      <w:numFmt w:val="bullet"/>
+      <w:lvlText w:val=""/>
+      <w:lvlJc w:val="left"/>
+      <w:pPr>
+        <w:ind w:left="720" w:hanging="360"/>
+      </w:pPr>
+      <w:rPr>
+        <w:rFonts w:ascii="Symbol" w:hAnsi="Symbol" w:hint="default"/>
+      </w:rPr>
+    </w:lvl>
+    <w:lvl w:ilvl="1" w:tplc="10090003" w:tentative="1">
+      <w:start w:val="1"/>
+      <w:numFmt w:val="bullet"/>
+      <w:lvlText w:val="o"/>
+      <w:lvlJc w:val="left"/>
+      <w:pPr>
+        <w:ind w:left="1440" w:hanging="360"/>
+      </w:pPr>
+      <w:rPr>
+        <w:rFonts w:ascii="Courier New" w:hAnsi="Courier New" w:cs="Courier New" w:hint="default"/>
+      </w:rPr>
+    </w:lvl>
+    <w:lvl w:ilvl="2" w:tplc="10090005" w:tentative="1">
+      <w:start w:val="1"/>
+      <w:numFmt w:val="bullet"/>
+      <w:lvlText w:val=""/>
+      <w:lvlJc w:val="left"/>
+      <w:pPr>
+        <w:ind w:left="2160" w:hanging="360"/>
+      </w:pPr>
+      <w:rPr>
+        <w:rFonts w:ascii="Wingdings" w:hAnsi="Wingdings" w:hint="default"/>
+      </w:rPr>
+    </w:lvl>
+    <w:lvl w:ilvl="3" w:tplc="10090001" w:tentative="1">
+      <w:start w:val="1"/>
+      <w:numFmt w:val="bullet"/>
+      <w:lvlText w:val=""/>
+      <w:lvlJc w:val="left"/>
+      <w:pPr>
+        <w:ind w:left="2880" w:hanging="360"/>
+      </w:pPr>
+      <w:rPr>
+        <w:rFonts w:ascii="Symbol" w:hAnsi="Symbol" w:hint="default"/>
+      </w:rPr>
+    </w:lvl>
+    <w:lvl w:ilvl="4" w:tplc="10090003" w:tentative="1">
+      <w:start w:val="1"/>
+      <w:numFmt w:val="bullet"/>
+      <w:lvlText w:val="o"/>
+      <w:lvlJc w:val="left"/>
+      <w:pPr>
+        <w:ind w:left="3600" w:hanging="360"/>
+      </w:pPr>
+      <w:rPr>
+        <w:rFonts w:ascii="Courier New" w:hAnsi="Courier New" w:cs="Courier New" w:hint="default"/>
+      </w:rPr>
+    </w:lvl>
+    <w:lvl w:ilvl="5" w:tplc="10090005" w:tentative="1">
+      <w:start w:val="1"/>
+      <w:numFmt w:val="bullet"/>
+      <w:lvlText w:val=""/>
+      <w:lvlJc w:val="left"/>
+      <w:pPr>
+        <w:ind w:left="4320" w:hanging="360"/>
+      </w:pPr>
+      <w:rPr>
+        <w:rFonts w:ascii="Wingdings" w:hAnsi="Wingdings" w:hint="default"/>
+      </w:rPr>
+    </w:lvl>
+    <w:lvl w:ilvl="6" w:tplc="10090001" w:tentative="1">
+      <w:start w:val="1"/>
+      <w:numFmt w:val="bullet"/>
+      <w:lvlText w:val=""/>
+      <w:lvlJc w:val="left"/>
+      <w:pPr>
+        <w:ind w:left="5040" w:hanging="360"/>
+      </w:pPr>
+      <w:rPr>
+        <w:rFonts w:ascii="Symbol" w:hAnsi="Symbol" w:hint="default"/>
+      </w:rPr>
+    </w:lvl>
+    <w:lvl w:ilvl="7" w:tplc="10090003" w:tentative="1">
+      <w:start w:val="1"/>
+      <w:numFmt w:val="bullet"/>
+      <w:lvlText w:val="o"/>
+      <w:lvlJc w:val="left"/>
+      <w:pPr>
+        <w:ind w:left="5760" w:hanging="360"/>
+      </w:pPr>
+      <w:rPr>
+        <w:rFonts w:ascii="Courier New" w:hAnsi="Courier New" w:cs="Courier New" w:hint="default"/>
+      </w:rPr>
+    </w:lvl>
+    <w:lvl w:ilvl="8" w:tplc="10090005" w:tentative="1">
+      <w:start w:val="1"/>
+      <w:numFmt w:val="bullet"/>
+      <w:lvlText w:val=""/>
+      <w:lvlJc w:val="left"/>
+      <w:pPr>
+        <w:ind w:left="6480" w:hanging="360"/>
+      </w:pPr>
+      <w:rPr>
+        <w:rFonts w:ascii="Wingdings" w:hAnsi="Wingdings" w:hint="default"/>
+      </w:rPr>
+    </w:lvl>
+  </w:abstractNum>
+  <w:abstractNum w:abstractNumId="26" w15:restartNumberingAfterBreak="0">
     <w:nsid w:val="4ACF2D68"/>
     <w:multiLevelType w:val="hybridMultilevel"/>
     <w:tmpl w:val="70C47CB4"/>
@@ -12039,7 +14125,7 @@
       </w:rPr>
     </w:lvl>
   </w:abstractNum>
-  <w:abstractNum w:abstractNumId="19" w15:restartNumberingAfterBreak="0">
+  <w:abstractNum w:abstractNumId="27" w15:restartNumberingAfterBreak="0">
     <w:nsid w:val="4D5F096C"/>
     <w:multiLevelType w:val="hybridMultilevel"/>
     <w:tmpl w:val="4B12895E"/>
@@ -12152,7 +14238,7 @@
       </w:rPr>
     </w:lvl>
   </w:abstractNum>
-  <w:abstractNum w:abstractNumId="20" w15:restartNumberingAfterBreak="0">
+  <w:abstractNum w:abstractNumId="28" w15:restartNumberingAfterBreak="0">
     <w:nsid w:val="50B046E5"/>
     <w:multiLevelType w:val="hybridMultilevel"/>
     <w:tmpl w:val="28B05850"/>
@@ -12265,7 +14351,7 @@
       </w:rPr>
     </w:lvl>
   </w:abstractNum>
-  <w:abstractNum w:abstractNumId="21" w15:restartNumberingAfterBreak="0">
+  <w:abstractNum w:abstractNumId="29" w15:restartNumberingAfterBreak="0">
     <w:nsid w:val="54726698"/>
     <w:multiLevelType w:val="hybridMultilevel"/>
     <w:tmpl w:val="5E762E0C"/>
@@ -12378,7 +14464,233 @@
       </w:rPr>
     </w:lvl>
   </w:abstractNum>
-  <w:abstractNum w:abstractNumId="22" w15:restartNumberingAfterBreak="0">
+  <w:abstractNum w:abstractNumId="30" w15:restartNumberingAfterBreak="0">
+    <w:nsid w:val="557D6D8D"/>
+    <w:multiLevelType w:val="hybridMultilevel"/>
+    <w:tmpl w:val="0B089E7C"/>
+    <w:lvl w:ilvl="0" w:tplc="10090001">
+      <w:start w:val="1"/>
+      <w:numFmt w:val="bullet"/>
+      <w:lvlText w:val=""/>
+      <w:lvlJc w:val="left"/>
+      <w:pPr>
+        <w:ind w:left="720" w:hanging="360"/>
+      </w:pPr>
+      <w:rPr>
+        <w:rFonts w:ascii="Symbol" w:hAnsi="Symbol" w:hint="default"/>
+      </w:rPr>
+    </w:lvl>
+    <w:lvl w:ilvl="1" w:tplc="10090003" w:tentative="1">
+      <w:start w:val="1"/>
+      <w:numFmt w:val="bullet"/>
+      <w:lvlText w:val="o"/>
+      <w:lvlJc w:val="left"/>
+      <w:pPr>
+        <w:ind w:left="1440" w:hanging="360"/>
+      </w:pPr>
+      <w:rPr>
+        <w:rFonts w:ascii="Courier New" w:hAnsi="Courier New" w:cs="Courier New" w:hint="default"/>
+      </w:rPr>
+    </w:lvl>
+    <w:lvl w:ilvl="2" w:tplc="10090005" w:tentative="1">
+      <w:start w:val="1"/>
+      <w:numFmt w:val="bullet"/>
+      <w:lvlText w:val=""/>
+      <w:lvlJc w:val="left"/>
+      <w:pPr>
+        <w:ind w:left="2160" w:hanging="360"/>
+      </w:pPr>
+      <w:rPr>
+        <w:rFonts w:ascii="Wingdings" w:hAnsi="Wingdings" w:hint="default"/>
+      </w:rPr>
+    </w:lvl>
+    <w:lvl w:ilvl="3" w:tplc="10090001" w:tentative="1">
+      <w:start w:val="1"/>
+      <w:numFmt w:val="bullet"/>
+      <w:lvlText w:val=""/>
+      <w:lvlJc w:val="left"/>
+      <w:pPr>
+        <w:ind w:left="2880" w:hanging="360"/>
+      </w:pPr>
+      <w:rPr>
+        <w:rFonts w:ascii="Symbol" w:hAnsi="Symbol" w:hint="default"/>
+      </w:rPr>
+    </w:lvl>
+    <w:lvl w:ilvl="4" w:tplc="10090003" w:tentative="1">
+      <w:start w:val="1"/>
+      <w:numFmt w:val="bullet"/>
+      <w:lvlText w:val="o"/>
+      <w:lvlJc w:val="left"/>
+      <w:pPr>
+        <w:ind w:left="3600" w:hanging="360"/>
+      </w:pPr>
+      <w:rPr>
+        <w:rFonts w:ascii="Courier New" w:hAnsi="Courier New" w:cs="Courier New" w:hint="default"/>
+      </w:rPr>
+    </w:lvl>
+    <w:lvl w:ilvl="5" w:tplc="10090005" w:tentative="1">
+      <w:start w:val="1"/>
+      <w:numFmt w:val="bullet"/>
+      <w:lvlText w:val=""/>
+      <w:lvlJc w:val="left"/>
+      <w:pPr>
+        <w:ind w:left="4320" w:hanging="360"/>
+      </w:pPr>
+      <w:rPr>
+        <w:rFonts w:ascii="Wingdings" w:hAnsi="Wingdings" w:hint="default"/>
+      </w:rPr>
+    </w:lvl>
+    <w:lvl w:ilvl="6" w:tplc="10090001" w:tentative="1">
+      <w:start w:val="1"/>
+      <w:numFmt w:val="bullet"/>
+      <w:lvlText w:val=""/>
+      <w:lvlJc w:val="left"/>
+      <w:pPr>
+        <w:ind w:left="5040" w:hanging="360"/>
+      </w:pPr>
+      <w:rPr>
+        <w:rFonts w:ascii="Symbol" w:hAnsi="Symbol" w:hint="default"/>
+      </w:rPr>
+    </w:lvl>
+    <w:lvl w:ilvl="7" w:tplc="10090003" w:tentative="1">
+      <w:start w:val="1"/>
+      <w:numFmt w:val="bullet"/>
+      <w:lvlText w:val="o"/>
+      <w:lvlJc w:val="left"/>
+      <w:pPr>
+        <w:ind w:left="5760" w:hanging="360"/>
+      </w:pPr>
+      <w:rPr>
+        <w:rFonts w:ascii="Courier New" w:hAnsi="Courier New" w:cs="Courier New" w:hint="default"/>
+      </w:rPr>
+    </w:lvl>
+    <w:lvl w:ilvl="8" w:tplc="10090005" w:tentative="1">
+      <w:start w:val="1"/>
+      <w:numFmt w:val="bullet"/>
+      <w:lvlText w:val=""/>
+      <w:lvlJc w:val="left"/>
+      <w:pPr>
+        <w:ind w:left="6480" w:hanging="360"/>
+      </w:pPr>
+      <w:rPr>
+        <w:rFonts w:ascii="Wingdings" w:hAnsi="Wingdings" w:hint="default"/>
+      </w:rPr>
+    </w:lvl>
+  </w:abstractNum>
+  <w:abstractNum w:abstractNumId="31" w15:restartNumberingAfterBreak="0">
+    <w:nsid w:val="63D36694"/>
+    <w:multiLevelType w:val="hybridMultilevel"/>
+    <w:tmpl w:val="038A3E96"/>
+    <w:lvl w:ilvl="0" w:tplc="10090001">
+      <w:start w:val="1"/>
+      <w:numFmt w:val="bullet"/>
+      <w:lvlText w:val=""/>
+      <w:lvlJc w:val="left"/>
+      <w:pPr>
+        <w:ind w:left="720" w:hanging="360"/>
+      </w:pPr>
+      <w:rPr>
+        <w:rFonts w:ascii="Symbol" w:hAnsi="Symbol" w:hint="default"/>
+      </w:rPr>
+    </w:lvl>
+    <w:lvl w:ilvl="1" w:tplc="10090003" w:tentative="1">
+      <w:start w:val="1"/>
+      <w:numFmt w:val="bullet"/>
+      <w:lvlText w:val="o"/>
+      <w:lvlJc w:val="left"/>
+      <w:pPr>
+        <w:ind w:left="1440" w:hanging="360"/>
+      </w:pPr>
+      <w:rPr>
+        <w:rFonts w:ascii="Courier New" w:hAnsi="Courier New" w:cs="Courier New" w:hint="default"/>
+      </w:rPr>
+    </w:lvl>
+    <w:lvl w:ilvl="2" w:tplc="10090005" w:tentative="1">
+      <w:start w:val="1"/>
+      <w:numFmt w:val="bullet"/>
+      <w:lvlText w:val=""/>
+      <w:lvlJc w:val="left"/>
+      <w:pPr>
+        <w:ind w:left="2160" w:hanging="360"/>
+      </w:pPr>
+      <w:rPr>
+        <w:rFonts w:ascii="Wingdings" w:hAnsi="Wingdings" w:hint="default"/>
+      </w:rPr>
+    </w:lvl>
+    <w:lvl w:ilvl="3" w:tplc="10090001" w:tentative="1">
+      <w:start w:val="1"/>
+      <w:numFmt w:val="bullet"/>
+      <w:lvlText w:val=""/>
+      <w:lvlJc w:val="left"/>
+      <w:pPr>
+        <w:ind w:left="2880" w:hanging="360"/>
+      </w:pPr>
+      <w:rPr>
+        <w:rFonts w:ascii="Symbol" w:hAnsi="Symbol" w:hint="default"/>
+      </w:rPr>
+    </w:lvl>
+    <w:lvl w:ilvl="4" w:tplc="10090003" w:tentative="1">
+      <w:start w:val="1"/>
+      <w:numFmt w:val="bullet"/>
+      <w:lvlText w:val="o"/>
+      <w:lvlJc w:val="left"/>
+      <w:pPr>
+        <w:ind w:left="3600" w:hanging="360"/>
+      </w:pPr>
+      <w:rPr>
+        <w:rFonts w:ascii="Courier New" w:hAnsi="Courier New" w:cs="Courier New" w:hint="default"/>
+      </w:rPr>
+    </w:lvl>
+    <w:lvl w:ilvl="5" w:tplc="10090005" w:tentative="1">
+      <w:start w:val="1"/>
+      <w:numFmt w:val="bullet"/>
+      <w:lvlText w:val=""/>
+      <w:lvlJc w:val="left"/>
+      <w:pPr>
+        <w:ind w:left="4320" w:hanging="360"/>
+      </w:pPr>
+      <w:rPr>
+        <w:rFonts w:ascii="Wingdings" w:hAnsi="Wingdings" w:hint="default"/>
+      </w:rPr>
+    </w:lvl>
+    <w:lvl w:ilvl="6" w:tplc="10090001" w:tentative="1">
+      <w:start w:val="1"/>
+      <w:numFmt w:val="bullet"/>
+      <w:lvlText w:val=""/>
+      <w:lvlJc w:val="left"/>
+      <w:pPr>
+        <w:ind w:left="5040" w:hanging="360"/>
+      </w:pPr>
+      <w:rPr>
+        <w:rFonts w:ascii="Symbol" w:hAnsi="Symbol" w:hint="default"/>
+      </w:rPr>
+    </w:lvl>
+    <w:lvl w:ilvl="7" w:tplc="10090003" w:tentative="1">
+      <w:start w:val="1"/>
+      <w:numFmt w:val="bullet"/>
+      <w:lvlText w:val="o"/>
+      <w:lvlJc w:val="left"/>
+      <w:pPr>
+        <w:ind w:left="5760" w:hanging="360"/>
+      </w:pPr>
+      <w:rPr>
+        <w:rFonts w:ascii="Courier New" w:hAnsi="Courier New" w:cs="Courier New" w:hint="default"/>
+      </w:rPr>
+    </w:lvl>
+    <w:lvl w:ilvl="8" w:tplc="10090005" w:tentative="1">
+      <w:start w:val="1"/>
+      <w:numFmt w:val="bullet"/>
+      <w:lvlText w:val=""/>
+      <w:lvlJc w:val="left"/>
+      <w:pPr>
+        <w:ind w:left="6480" w:hanging="360"/>
+      </w:pPr>
+      <w:rPr>
+        <w:rFonts w:ascii="Wingdings" w:hAnsi="Wingdings" w:hint="default"/>
+      </w:rPr>
+    </w:lvl>
+  </w:abstractNum>
+  <w:abstractNum w:abstractNumId="32" w15:restartNumberingAfterBreak="0">
     <w:nsid w:val="6CF3057F"/>
     <w:multiLevelType w:val="hybridMultilevel"/>
     <w:tmpl w:val="1486A3EE"/>
@@ -12491,7 +14803,7 @@
       </w:rPr>
     </w:lvl>
   </w:abstractNum>
-  <w:abstractNum w:abstractNumId="23" w15:restartNumberingAfterBreak="0">
+  <w:abstractNum w:abstractNumId="33" w15:restartNumberingAfterBreak="0">
     <w:nsid w:val="6E904965"/>
     <w:multiLevelType w:val="hybridMultilevel"/>
     <w:tmpl w:val="D2023B00"/>
@@ -12604,77 +14916,223 @@
       </w:rPr>
     </w:lvl>
   </w:abstractNum>
+  <w:abstractNum w:abstractNumId="34" w15:restartNumberingAfterBreak="0">
+    <w:nsid w:val="7110338D"/>
+    <w:multiLevelType w:val="hybridMultilevel"/>
+    <w:tmpl w:val="F030EEFE"/>
+    <w:lvl w:ilvl="0" w:tplc="10090001">
+      <w:start w:val="1"/>
+      <w:numFmt w:val="bullet"/>
+      <w:lvlText w:val=""/>
+      <w:lvlJc w:val="left"/>
+      <w:pPr>
+        <w:ind w:left="720" w:hanging="360"/>
+      </w:pPr>
+      <w:rPr>
+        <w:rFonts w:ascii="Symbol" w:hAnsi="Symbol" w:hint="default"/>
+      </w:rPr>
+    </w:lvl>
+    <w:lvl w:ilvl="1" w:tplc="10090003" w:tentative="1">
+      <w:start w:val="1"/>
+      <w:numFmt w:val="bullet"/>
+      <w:lvlText w:val="o"/>
+      <w:lvlJc w:val="left"/>
+      <w:pPr>
+        <w:ind w:left="1440" w:hanging="360"/>
+      </w:pPr>
+      <w:rPr>
+        <w:rFonts w:ascii="Courier New" w:hAnsi="Courier New" w:cs="Courier New" w:hint="default"/>
+      </w:rPr>
+    </w:lvl>
+    <w:lvl w:ilvl="2" w:tplc="10090005" w:tentative="1">
+      <w:start w:val="1"/>
+      <w:numFmt w:val="bullet"/>
+      <w:lvlText w:val=""/>
+      <w:lvlJc w:val="left"/>
+      <w:pPr>
+        <w:ind w:left="2160" w:hanging="360"/>
+      </w:pPr>
+      <w:rPr>
+        <w:rFonts w:ascii="Wingdings" w:hAnsi="Wingdings" w:hint="default"/>
+      </w:rPr>
+    </w:lvl>
+    <w:lvl w:ilvl="3" w:tplc="10090001" w:tentative="1">
+      <w:start w:val="1"/>
+      <w:numFmt w:val="bullet"/>
+      <w:lvlText w:val=""/>
+      <w:lvlJc w:val="left"/>
+      <w:pPr>
+        <w:ind w:left="2880" w:hanging="360"/>
+      </w:pPr>
+      <w:rPr>
+        <w:rFonts w:ascii="Symbol" w:hAnsi="Symbol" w:hint="default"/>
+      </w:rPr>
+    </w:lvl>
+    <w:lvl w:ilvl="4" w:tplc="10090003" w:tentative="1">
+      <w:start w:val="1"/>
+      <w:numFmt w:val="bullet"/>
+      <w:lvlText w:val="o"/>
+      <w:lvlJc w:val="left"/>
+      <w:pPr>
+        <w:ind w:left="3600" w:hanging="360"/>
+      </w:pPr>
+      <w:rPr>
+        <w:rFonts w:ascii="Courier New" w:hAnsi="Courier New" w:cs="Courier New" w:hint="default"/>
+      </w:rPr>
+    </w:lvl>
+    <w:lvl w:ilvl="5" w:tplc="10090005" w:tentative="1">
+      <w:start w:val="1"/>
+      <w:numFmt w:val="bullet"/>
+      <w:lvlText w:val=""/>
+      <w:lvlJc w:val="left"/>
+      <w:pPr>
+        <w:ind w:left="4320" w:hanging="360"/>
+      </w:pPr>
+      <w:rPr>
+        <w:rFonts w:ascii="Wingdings" w:hAnsi="Wingdings" w:hint="default"/>
+      </w:rPr>
+    </w:lvl>
+    <w:lvl w:ilvl="6" w:tplc="10090001" w:tentative="1">
+      <w:start w:val="1"/>
+      <w:numFmt w:val="bullet"/>
+      <w:lvlText w:val=""/>
+      <w:lvlJc w:val="left"/>
+      <w:pPr>
+        <w:ind w:left="5040" w:hanging="360"/>
+      </w:pPr>
+      <w:rPr>
+        <w:rFonts w:ascii="Symbol" w:hAnsi="Symbol" w:hint="default"/>
+      </w:rPr>
+    </w:lvl>
+    <w:lvl w:ilvl="7" w:tplc="10090003" w:tentative="1">
+      <w:start w:val="1"/>
+      <w:numFmt w:val="bullet"/>
+      <w:lvlText w:val="o"/>
+      <w:lvlJc w:val="left"/>
+      <w:pPr>
+        <w:ind w:left="5760" w:hanging="360"/>
+      </w:pPr>
+      <w:rPr>
+        <w:rFonts w:ascii="Courier New" w:hAnsi="Courier New" w:cs="Courier New" w:hint="default"/>
+      </w:rPr>
+    </w:lvl>
+    <w:lvl w:ilvl="8" w:tplc="10090005" w:tentative="1">
+      <w:start w:val="1"/>
+      <w:numFmt w:val="bullet"/>
+      <w:lvlText w:val=""/>
+      <w:lvlJc w:val="left"/>
+      <w:pPr>
+        <w:ind w:left="6480" w:hanging="360"/>
+      </w:pPr>
+      <w:rPr>
+        <w:rFonts w:ascii="Wingdings" w:hAnsi="Wingdings" w:hint="default"/>
+      </w:rPr>
+    </w:lvl>
+  </w:abstractNum>
   <w:num w:numId="1">
-    <w:abstractNumId w:val="6"/>
+    <w:abstractNumId w:val="7"/>
   </w:num>
   <w:num w:numId="2">
     <w:abstractNumId w:val="4"/>
   </w:num>
   <w:num w:numId="3">
-    <w:abstractNumId w:val="5"/>
+    <w:abstractNumId w:val="6"/>
   </w:num>
   <w:num w:numId="4">
-    <w:abstractNumId w:val="23"/>
+    <w:abstractNumId w:val="33"/>
   </w:num>
   <w:num w:numId="5">
-    <w:abstractNumId w:val="17"/>
+    <w:abstractNumId w:val="24"/>
   </w:num>
   <w:num w:numId="6">
-    <w:abstractNumId w:val="8"/>
+    <w:abstractNumId w:val="10"/>
   </w:num>
   <w:num w:numId="7">
-    <w:abstractNumId w:val="22"/>
+    <w:abstractNumId w:val="32"/>
   </w:num>
   <w:num w:numId="8">
     <w:abstractNumId w:val="1"/>
   </w:num>
   <w:num w:numId="9">
-    <w:abstractNumId w:val="9"/>
+    <w:abstractNumId w:val="12"/>
   </w:num>
   <w:num w:numId="10">
-    <w:abstractNumId w:val="7"/>
+    <w:abstractNumId w:val="8"/>
   </w:num>
   <w:num w:numId="11">
-    <w:abstractNumId w:val="13"/>
+    <w:abstractNumId w:val="16"/>
   </w:num>
   <w:num w:numId="12">
     <w:abstractNumId w:val="3"/>
   </w:num>
   <w:num w:numId="13">
-    <w:abstractNumId w:val="11"/>
+    <w:abstractNumId w:val="14"/>
   </w:num>
   <w:num w:numId="14">
     <w:abstractNumId w:val="2"/>
   </w:num>
   <w:num w:numId="15">
-    <w:abstractNumId w:val="10"/>
+    <w:abstractNumId w:val="13"/>
   </w:num>
   <w:num w:numId="16">
+    <w:abstractNumId w:val="19"/>
+  </w:num>
+  <w:num w:numId="17">
     <w:abstractNumId w:val="15"/>
   </w:num>
-  <w:num w:numId="17">
-    <w:abstractNumId w:val="12"/>
-  </w:num>
   <w:num w:numId="18">
-    <w:abstractNumId w:val="20"/>
+    <w:abstractNumId w:val="28"/>
   </w:num>
   <w:num w:numId="19">
-    <w:abstractNumId w:val="21"/>
+    <w:abstractNumId w:val="29"/>
   </w:num>
   <w:num w:numId="20">
-    <w:abstractNumId w:val="18"/>
+    <w:abstractNumId w:val="26"/>
   </w:num>
   <w:num w:numId="21">
-    <w:abstractNumId w:val="19"/>
+    <w:abstractNumId w:val="27"/>
   </w:num>
   <w:num w:numId="22">
     <w:abstractNumId w:val="0"/>
   </w:num>
   <w:num w:numId="23">
-    <w:abstractNumId w:val="16"/>
+    <w:abstractNumId w:val="20"/>
   </w:num>
   <w:num w:numId="24">
-    <w:abstractNumId w:val="14"/>
+    <w:abstractNumId w:val="17"/>
+  </w:num>
+  <w:num w:numId="25">
+    <w:abstractNumId w:val="9"/>
+  </w:num>
+  <w:num w:numId="26">
+    <w:abstractNumId w:val="18"/>
+  </w:num>
+  <w:num w:numId="27">
+    <w:abstractNumId w:val="30"/>
+  </w:num>
+  <w:num w:numId="28">
+    <w:abstractNumId w:val="31"/>
+  </w:num>
+  <w:num w:numId="29">
+    <w:abstractNumId w:val="25"/>
+  </w:num>
+  <w:num w:numId="30">
+    <w:abstractNumId w:val="21"/>
+  </w:num>
+  <w:num w:numId="31">
+    <w:abstractNumId w:val="34"/>
+  </w:num>
+  <w:num w:numId="32">
+    <w:abstractNumId w:val="11"/>
+  </w:num>
+  <w:num w:numId="33">
+    <w:abstractNumId w:val="22"/>
+  </w:num>
+  <w:num w:numId="34">
+    <w:abstractNumId w:val="23"/>
+  </w:num>
+  <w:num w:numId="35">
+    <w:abstractNumId w:val="5"/>
   </w:num>
 </w:numbering>
 </file>
@@ -12696,7 +15154,7 @@
       </w:pPr>
     </w:pPrDefault>
   </w:docDefaults>
-  <w:latentStyles w:defLockedState="0" w:defUIPriority="99" w:defSemiHidden="0" w:defUnhideWhenUsed="0" w:defQFormat="0" w:count="374">
+  <w:latentStyles w:defLockedState="0" w:defUIPriority="99" w:defSemiHidden="0" w:defUnhideWhenUsed="0" w:defQFormat="0" w:count="371">
     <w:lsdException w:name="Normal" w:uiPriority="0" w:qFormat="1"/>
     <w:lsdException w:name="heading 1" w:uiPriority="9" w:qFormat="1"/>
     <w:lsdException w:name="heading 2" w:semiHidden="1" w:uiPriority="9" w:unhideWhenUsed="1" w:qFormat="1"/>
@@ -12802,6 +15260,7 @@
     <w:lsdException w:name="HTML Sample" w:semiHidden="1" w:unhideWhenUsed="1"/>
     <w:lsdException w:name="HTML Typewriter" w:semiHidden="1" w:unhideWhenUsed="1"/>
     <w:lsdException w:name="HTML Variable" w:semiHidden="1" w:unhideWhenUsed="1"/>
+    <w:lsdException w:name="Normal Table" w:semiHidden="1" w:unhideWhenUsed="1"/>
     <w:lsdException w:name="annotation subject" w:semiHidden="1" w:unhideWhenUsed="1"/>
     <w:lsdException w:name="No List" w:semiHidden="1" w:unhideWhenUsed="1"/>
     <w:lsdException w:name="Outline List 1" w:semiHidden="1" w:unhideWhenUsed="1"/>
@@ -12846,6 +15305,7 @@
     <w:lsdException w:name="Table Professional" w:semiHidden="1" w:unhideWhenUsed="1"/>
     <w:lsdException w:name="Table Subtle 1" w:semiHidden="1" w:unhideWhenUsed="1"/>
     <w:lsdException w:name="Table Subtle 2" w:semiHidden="1" w:unhideWhenUsed="1"/>
+    <w:lsdException w:name="Table Web 1" w:semiHidden="1" w:unhideWhenUsed="1"/>
     <w:lsdException w:name="Table Web 2" w:semiHidden="1" w:unhideWhenUsed="1"/>
     <w:lsdException w:name="Table Web 3" w:semiHidden="1" w:unhideWhenUsed="1"/>
     <w:lsdException w:name="Balloon Text" w:semiHidden="1" w:unhideWhenUsed="1"/>
@@ -13066,9 +15526,6 @@
     <w:lsdException w:name="List Table 5 Dark Accent 6" w:uiPriority="50"/>
     <w:lsdException w:name="List Table 6 Colorful Accent 6" w:uiPriority="51"/>
     <w:lsdException w:name="List Table 7 Colorful Accent 6" w:uiPriority="52"/>
-    <w:lsdException w:name="Mention" w:semiHidden="1" w:unhideWhenUsed="1"/>
-    <w:lsdException w:name="Smart Hyperlink" w:semiHidden="1" w:unhideWhenUsed="1"/>
-    <w:lsdException w:name="Hashtag" w:semiHidden="1" w:unhideWhenUsed="1"/>
   </w:latentStyles>
   <w:style w:type="paragraph" w:default="1" w:styleId="Normal">
     <w:name w:val="Normal"/>
@@ -13346,7 +15803,7 @@
       <w:color w:val="2E74B5" w:themeColor="accent1" w:themeShade="BF"/>
     </w:rPr>
   </w:style>
-  <w:style w:type="character" w:styleId="Mention">
+  <w:style w:type="character" w:customStyle="1" w:styleId="Mention">
     <w:name w:val="Mention"/>
     <w:basedOn w:val="DefaultParagraphFont"/>
     <w:uiPriority w:val="99"/>
@@ -13627,7 +16084,7 @@
 </file>
 
 <file path=customXml/itemProps1.xml><?xml version="1.0" encoding="utf-8"?>
-<ds:datastoreItem xmlns:ds="http://schemas.openxmlformats.org/officeDocument/2006/customXml" ds:itemID="{B08F7D24-BCE1-4AB4-A4E9-F3990AFD1E8F}">
+<ds:datastoreItem xmlns:ds="http://schemas.openxmlformats.org/officeDocument/2006/customXml" ds:itemID="{AE6B8F37-ED32-436E-AAE7-C448A5B4210E}">
   <ds:schemaRefs>
     <ds:schemaRef ds:uri="http://schemas.openxmlformats.org/officeDocument/2006/bibliography"/>
   </ds:schemaRefs>

</xml_diff>